<commit_message>
Updated readme with REST API info
</commit_message>
<xml_diff>
--- a/Readme.docx
+++ b/Readme.docx
@@ -65,6 +65,328 @@
           <w:sz w:val="36"/>
           <w:szCs w:val="36"/>
         </w:rPr>
+        <w:t>What is a REST API</w:t>
+      </w:r>
+      <w:r>
+        <w:rPr>
+          <w:rFonts w:ascii="Times New Roman" w:eastAsia="Times New Roman" w:hAnsi="Times New Roman" w:cs="Times New Roman"/>
+          <w:b/>
+          <w:bCs/>
+          <w:sz w:val="36"/>
+          <w:szCs w:val="36"/>
+        </w:rPr>
+        <w:t>?</w:t>
+      </w:r>
+    </w:p>
+    <w:p>
+      <w:pPr>
+        <w:spacing w:before="100" w:beforeAutospacing="1" w:after="100" w:afterAutospacing="1" w:line="240" w:lineRule="auto"/>
+        <w:outlineLvl w:val="1"/>
+        <w:rPr>
+          <w:rFonts w:ascii="Times New Roman" w:eastAsia="Times New Roman" w:hAnsi="Times New Roman" w:cs="Times New Roman"/>
+          <w:sz w:val="24"/>
+          <w:szCs w:val="24"/>
+        </w:rPr>
+      </w:pPr>
+      <w:r>
+        <w:rPr>
+          <w:rFonts w:ascii="Times New Roman" w:eastAsia="Times New Roman" w:hAnsi="Times New Roman" w:cs="Times New Roman"/>
+          <w:sz w:val="24"/>
+          <w:szCs w:val="24"/>
+        </w:rPr>
+        <w:t>An API (Application Programming Interface) is a software computer interface that can accept requests and provide responses to these requests, REST is a way of communication in which computers interchange data using APIs.</w:t>
+      </w:r>
+    </w:p>
+    <w:p>
+      <w:pPr>
+        <w:spacing w:before="100" w:beforeAutospacing="1" w:after="100" w:afterAutospacing="1" w:line="240" w:lineRule="auto"/>
+        <w:outlineLvl w:val="1"/>
+        <w:rPr>
+          <w:rFonts w:ascii="Times New Roman" w:eastAsia="Times New Roman" w:hAnsi="Times New Roman" w:cs="Times New Roman"/>
+          <w:sz w:val="24"/>
+          <w:szCs w:val="24"/>
+        </w:rPr>
+      </w:pPr>
+      <w:r>
+        <w:rPr>
+          <w:rFonts w:ascii="Times New Roman" w:eastAsia="Times New Roman" w:hAnsi="Times New Roman" w:cs="Times New Roman"/>
+          <w:noProof/>
+          <w:sz w:val="24"/>
+          <w:szCs w:val="24"/>
+        </w:rPr>
+        <w:drawing>
+          <wp:inline distT="0" distB="0" distL="0" distR="0" wp14:anchorId="7911110E" wp14:editId="60023D92">
+            <wp:extent cx="5472478" cy="2419350"/>
+            <wp:effectExtent l="0" t="0" r="0" b="0"/>
+            <wp:docPr id="1" name="Picture 1" descr="A picture containing text&#10;&#10;Description automatically generated"/>
+            <wp:cNvGraphicFramePr>
+              <a:graphicFrameLocks xmlns:a="http://schemas.openxmlformats.org/drawingml/2006/main" noChangeAspect="1"/>
+            </wp:cNvGraphicFramePr>
+            <a:graphic xmlns:a="http://schemas.openxmlformats.org/drawingml/2006/main">
+              <a:graphicData uri="http://schemas.openxmlformats.org/drawingml/2006/picture">
+                <pic:pic xmlns:pic="http://schemas.openxmlformats.org/drawingml/2006/picture">
+                  <pic:nvPicPr>
+                    <pic:cNvPr id="1" name="Picture 1" descr="A picture containing text&#10;&#10;Description automatically generated"/>
+                    <pic:cNvPicPr/>
+                  </pic:nvPicPr>
+                  <pic:blipFill>
+                    <a:blip r:embed="rId5" cstate="print">
+                      <a:extLst>
+                        <a:ext uri="{28A0092B-C50C-407E-A947-70E740481C1C}">
+                          <a14:useLocalDpi xmlns:a14="http://schemas.microsoft.com/office/drawing/2010/main" val="0"/>
+                        </a:ext>
+                      </a:extLst>
+                    </a:blip>
+                    <a:stretch>
+                      <a:fillRect/>
+                    </a:stretch>
+                  </pic:blipFill>
+                  <pic:spPr>
+                    <a:xfrm>
+                      <a:off x="0" y="0"/>
+                      <a:ext cx="5484504" cy="2424667"/>
+                    </a:xfrm>
+                    <a:prstGeom prst="rect">
+                      <a:avLst/>
+                    </a:prstGeom>
+                  </pic:spPr>
+                </pic:pic>
+              </a:graphicData>
+            </a:graphic>
+          </wp:inline>
+        </w:drawing>
+      </w:r>
+    </w:p>
+    <w:p>
+      <w:pPr>
+        <w:spacing w:before="100" w:beforeAutospacing="1" w:after="100" w:afterAutospacing="1" w:line="240" w:lineRule="auto"/>
+        <w:outlineLvl w:val="1"/>
+        <w:rPr>
+          <w:rFonts w:ascii="Times New Roman" w:eastAsia="Times New Roman" w:hAnsi="Times New Roman" w:cs="Times New Roman"/>
+          <w:sz w:val="24"/>
+          <w:szCs w:val="24"/>
+        </w:rPr>
+      </w:pPr>
+      <w:r>
+        <w:rPr>
+          <w:rFonts w:ascii="Times New Roman" w:eastAsia="Times New Roman" w:hAnsi="Times New Roman" w:cs="Times New Roman"/>
+          <w:sz w:val="24"/>
+          <w:szCs w:val="24"/>
+        </w:rPr>
+        <w:t>Usually</w:t>
+      </w:r>
+      <w:r>
+        <w:rPr>
+          <w:rFonts w:ascii="Times New Roman" w:eastAsia="Times New Roman" w:hAnsi="Times New Roman" w:cs="Times New Roman"/>
+          <w:sz w:val="24"/>
+          <w:szCs w:val="24"/>
+        </w:rPr>
+        <w:t>,</w:t>
+      </w:r>
+      <w:r>
+        <w:rPr>
+          <w:rFonts w:ascii="Times New Roman" w:eastAsia="Times New Roman" w:hAnsi="Times New Roman" w:cs="Times New Roman"/>
+          <w:sz w:val="24"/>
+          <w:szCs w:val="24"/>
+        </w:rPr>
+        <w:t xml:space="preserve"> REST APIs match HTTP commands </w:t>
+      </w:r>
+      <w:r>
+        <w:rPr>
+          <w:rFonts w:ascii="Times New Roman" w:eastAsia="Times New Roman" w:hAnsi="Times New Roman" w:cs="Times New Roman"/>
+          <w:sz w:val="24"/>
+          <w:szCs w:val="24"/>
+        </w:rPr>
+        <w:t xml:space="preserve">(GET) </w:t>
+      </w:r>
+      <w:r>
+        <w:rPr>
+          <w:rFonts w:ascii="Times New Roman" w:eastAsia="Times New Roman" w:hAnsi="Times New Roman" w:cs="Times New Roman"/>
+          <w:sz w:val="24"/>
+          <w:szCs w:val="24"/>
+        </w:rPr>
+        <w:t>and paths</w:t>
+      </w:r>
+      <w:r>
+        <w:rPr>
+          <w:rFonts w:ascii="Times New Roman" w:eastAsia="Times New Roman" w:hAnsi="Times New Roman" w:cs="Times New Roman"/>
+          <w:sz w:val="24"/>
+          <w:szCs w:val="24"/>
+        </w:rPr>
+        <w:t xml:space="preserve"> (/pump), also called</w:t>
+      </w:r>
+      <w:r>
+        <w:rPr>
+          <w:rFonts w:ascii="Times New Roman" w:eastAsia="Times New Roman" w:hAnsi="Times New Roman" w:cs="Times New Roman"/>
+          <w:sz w:val="24"/>
+          <w:szCs w:val="24"/>
+        </w:rPr>
+        <w:t xml:space="preserve"> URI</w:t>
+      </w:r>
+      <w:r>
+        <w:rPr>
+          <w:rFonts w:ascii="Times New Roman" w:eastAsia="Times New Roman" w:hAnsi="Times New Roman" w:cs="Times New Roman"/>
+          <w:sz w:val="24"/>
+          <w:szCs w:val="24"/>
+        </w:rPr>
+        <w:t>s</w:t>
+      </w:r>
+      <w:r>
+        <w:rPr>
+          <w:rFonts w:ascii="Times New Roman" w:eastAsia="Times New Roman" w:hAnsi="Times New Roman" w:cs="Times New Roman"/>
+          <w:sz w:val="24"/>
+          <w:szCs w:val="24"/>
+        </w:rPr>
+        <w:t xml:space="preserve"> </w:t>
+      </w:r>
+      <w:r>
+        <w:rPr>
+          <w:rFonts w:ascii="Times New Roman" w:eastAsia="Times New Roman" w:hAnsi="Times New Roman" w:cs="Times New Roman"/>
+          <w:sz w:val="24"/>
+          <w:szCs w:val="24"/>
+        </w:rPr>
+        <w:t>(</w:t>
+      </w:r>
+      <w:r>
+        <w:rPr>
+          <w:rFonts w:ascii="Times New Roman" w:eastAsia="Times New Roman" w:hAnsi="Times New Roman" w:cs="Times New Roman"/>
+          <w:sz w:val="24"/>
+          <w:szCs w:val="24"/>
+        </w:rPr>
+        <w:t>Uniform resource identifier</w:t>
+      </w:r>
+      <w:r>
+        <w:rPr>
+          <w:rFonts w:ascii="Times New Roman" w:eastAsia="Times New Roman" w:hAnsi="Times New Roman" w:cs="Times New Roman"/>
+          <w:sz w:val="24"/>
+          <w:szCs w:val="24"/>
+        </w:rPr>
+        <w:t>s</w:t>
+      </w:r>
+      <w:r>
+        <w:rPr>
+          <w:rFonts w:ascii="Times New Roman" w:eastAsia="Times New Roman" w:hAnsi="Times New Roman" w:cs="Times New Roman"/>
+          <w:sz w:val="24"/>
+          <w:szCs w:val="24"/>
+        </w:rPr>
+        <w:t>)</w:t>
+      </w:r>
+      <w:r>
+        <w:rPr>
+          <w:rFonts w:ascii="Times New Roman" w:eastAsia="Times New Roman" w:hAnsi="Times New Roman" w:cs="Times New Roman"/>
+          <w:sz w:val="24"/>
+          <w:szCs w:val="24"/>
+        </w:rPr>
+        <w:t>, to program routines inside the server. Responses and requests can contain data in their body which can be store</w:t>
+      </w:r>
+      <w:r>
+        <w:rPr>
+          <w:rFonts w:ascii="Times New Roman" w:eastAsia="Times New Roman" w:hAnsi="Times New Roman" w:cs="Times New Roman"/>
+          <w:sz w:val="24"/>
+          <w:szCs w:val="24"/>
+        </w:rPr>
+        <w:t>d</w:t>
+      </w:r>
+      <w:r>
+        <w:rPr>
+          <w:rFonts w:ascii="Times New Roman" w:eastAsia="Times New Roman" w:hAnsi="Times New Roman" w:cs="Times New Roman"/>
+          <w:sz w:val="24"/>
+          <w:szCs w:val="24"/>
+        </w:rPr>
+        <w:t xml:space="preserve"> in JSON format, a type of human readable data interchange format.</w:t>
+      </w:r>
+    </w:p>
+    <w:p>
+      <w:pPr>
+        <w:spacing w:before="100" w:beforeAutospacing="1" w:after="100" w:afterAutospacing="1" w:line="240" w:lineRule="auto"/>
+        <w:outlineLvl w:val="1"/>
+        <w:rPr>
+          <w:rFonts w:ascii="Times New Roman" w:eastAsia="Times New Roman" w:hAnsi="Times New Roman" w:cs="Times New Roman"/>
+          <w:sz w:val="24"/>
+          <w:szCs w:val="24"/>
+        </w:rPr>
+      </w:pPr>
+      <w:r>
+        <w:rPr>
+          <w:rFonts w:ascii="Times New Roman" w:eastAsia="Times New Roman" w:hAnsi="Times New Roman" w:cs="Times New Roman"/>
+          <w:noProof/>
+          <w:sz w:val="24"/>
+          <w:szCs w:val="24"/>
+        </w:rPr>
+        <w:drawing>
+          <wp:inline distT="0" distB="0" distL="0" distR="0" wp14:anchorId="7D39DDD4" wp14:editId="17DB8FF9">
+            <wp:extent cx="5532746" cy="2676525"/>
+            <wp:effectExtent l="0" t="0" r="0" b="0"/>
+            <wp:docPr id="21" name="Picture 21"/>
+            <wp:cNvGraphicFramePr>
+              <a:graphicFrameLocks xmlns:a="http://schemas.openxmlformats.org/drawingml/2006/main" noChangeAspect="1"/>
+            </wp:cNvGraphicFramePr>
+            <a:graphic xmlns:a="http://schemas.openxmlformats.org/drawingml/2006/main">
+              <a:graphicData uri="http://schemas.openxmlformats.org/drawingml/2006/picture">
+                <pic:pic xmlns:pic="http://schemas.openxmlformats.org/drawingml/2006/picture">
+                  <pic:nvPicPr>
+                    <pic:cNvPr id="21" name="Picture 21"/>
+                    <pic:cNvPicPr/>
+                  </pic:nvPicPr>
+                  <pic:blipFill>
+                    <a:blip r:embed="rId6" cstate="print">
+                      <a:extLst>
+                        <a:ext uri="{28A0092B-C50C-407E-A947-70E740481C1C}">
+                          <a14:useLocalDpi xmlns:a14="http://schemas.microsoft.com/office/drawing/2010/main" val="0"/>
+                        </a:ext>
+                      </a:extLst>
+                    </a:blip>
+                    <a:stretch>
+                      <a:fillRect/>
+                    </a:stretch>
+                  </pic:blipFill>
+                  <pic:spPr>
+                    <a:xfrm>
+                      <a:off x="0" y="0"/>
+                      <a:ext cx="5564116" cy="2691700"/>
+                    </a:xfrm>
+                    <a:prstGeom prst="rect">
+                      <a:avLst/>
+                    </a:prstGeom>
+                  </pic:spPr>
+                </pic:pic>
+              </a:graphicData>
+            </a:graphic>
+          </wp:inline>
+        </w:drawing>
+      </w:r>
+    </w:p>
+    <w:p>
+      <w:pPr>
+        <w:spacing w:before="100" w:beforeAutospacing="1" w:after="100" w:afterAutospacing="1" w:line="240" w:lineRule="auto"/>
+        <w:outlineLvl w:val="1"/>
+        <w:rPr>
+          <w:rFonts w:ascii="Times New Roman" w:eastAsia="Times New Roman" w:hAnsi="Times New Roman" w:cs="Times New Roman"/>
+          <w:sz w:val="24"/>
+          <w:szCs w:val="24"/>
+        </w:rPr>
+      </w:pPr>
+    </w:p>
+    <w:p>
+      <w:pPr>
+        <w:spacing w:before="100" w:beforeAutospacing="1" w:after="100" w:afterAutospacing="1" w:line="240" w:lineRule="auto"/>
+        <w:outlineLvl w:val="1"/>
+        <w:rPr>
+          <w:rFonts w:ascii="Times New Roman" w:eastAsia="Times New Roman" w:hAnsi="Times New Roman" w:cs="Times New Roman"/>
+          <w:b/>
+          <w:bCs/>
+          <w:sz w:val="36"/>
+          <w:szCs w:val="36"/>
+        </w:rPr>
+      </w:pPr>
+      <w:r>
+        <w:rPr>
+          <w:rFonts w:ascii="Times New Roman" w:eastAsia="Times New Roman" w:hAnsi="Times New Roman" w:cs="Times New Roman"/>
+          <w:b/>
+          <w:bCs/>
+          <w:sz w:val="36"/>
+          <w:szCs w:val="36"/>
+        </w:rPr>
         <w:t>Specification</w:t>
       </w:r>
     </w:p>
@@ -81,10 +403,7 @@
       </w:r>
       <w:proofErr w:type="spellEnd"/>
       <w:r>
-        <w:t xml:space="preserve"> specification, the corresponding file can be found</w:t>
-      </w:r>
-      <w:r>
-        <w:t xml:space="preserve"> in </w:t>
+        <w:t xml:space="preserve"> specification, the corresponding file can be found in </w:t>
       </w:r>
       <w:r>
         <w:t>/ESP8266/</w:t>
@@ -110,7 +429,7 @@
       <w:r>
         <w:t xml:space="preserve">The specification file can also be rendered in an interactive form using the Swagger </w:t>
       </w:r>
-      <w:hyperlink r:id="rId5" w:history="1">
+      <w:hyperlink r:id="rId7" w:history="1">
         <w:r>
           <w:rPr>
             <w:rStyle w:val="Hyperlink"/>
@@ -143,10 +462,7 @@
       </w:r>
       <w:proofErr w:type="spellEnd"/>
       <w:r>
-        <w:t xml:space="preserve"> operations can be seen</w:t>
-      </w:r>
-      <w:r>
-        <w:t xml:space="preserve"> </w:t>
+        <w:t xml:space="preserve"> operations can be seen </w:t>
       </w:r>
       <w:proofErr w:type="gramStart"/>
       <w:r>
@@ -173,10 +489,7 @@
         <w:t xml:space="preserve"> </w:t>
       </w:r>
       <w:r>
-        <w:t xml:space="preserve"> </w:t>
-      </w:r>
-      <w:r>
-        <w:t>(Implementation in progress)</w:t>
+        <w:t xml:space="preserve"> (Implementation in progress)</w:t>
       </w:r>
     </w:p>
     <w:p>
@@ -278,7 +591,7 @@
         </w:rPr>
         <w:t xml:space="preserve"> </w:t>
       </w:r>
-      <w:hyperlink r:id="rId6" w:history="1">
+      <w:hyperlink r:id="rId8" w:history="1">
         <w:r>
           <w:rPr>
             <w:rFonts w:ascii="Times New Roman" w:eastAsia="Times New Roman" w:hAnsi="Times New Roman" w:cs="Times New Roman"/>
@@ -337,7 +650,42 @@
           <w:sz w:val="24"/>
           <w:szCs w:val="24"/>
         </w:rPr>
-        <w:t xml:space="preserve">The software implementation is done in the Arduino language and makes use of the ESP8266WebServer and </w:t>
+        <w:t>The software implementation</w:t>
+      </w:r>
+      <w:r>
+        <w:rPr>
+          <w:rFonts w:ascii="Times New Roman" w:eastAsia="Times New Roman" w:hAnsi="Times New Roman" w:cs="Times New Roman"/>
+          <w:sz w:val="24"/>
+          <w:szCs w:val="24"/>
+        </w:rPr>
+        <w:t xml:space="preserve"> (</w:t>
+      </w:r>
+      <w:r>
+        <w:t>/ESP8266/</w:t>
+      </w:r>
+      <w:proofErr w:type="spellStart"/>
+      <w:r>
+        <w:t>ESPMinPumpEx</w:t>
+      </w:r>
+      <w:proofErr w:type="spellEnd"/>
+      <w:r>
+        <w:t>/</w:t>
+      </w:r>
+      <w:r>
+        <w:rPr>
+          <w:rFonts w:ascii="Times New Roman" w:eastAsia="Times New Roman" w:hAnsi="Times New Roman" w:cs="Times New Roman"/>
+          <w:sz w:val="24"/>
+          <w:szCs w:val="24"/>
+        </w:rPr>
+        <w:t>)</w:t>
+      </w:r>
+      <w:r>
+        <w:rPr>
+          <w:rFonts w:ascii="Times New Roman" w:eastAsia="Times New Roman" w:hAnsi="Times New Roman" w:cs="Times New Roman"/>
+          <w:sz w:val="24"/>
+          <w:szCs w:val="24"/>
+        </w:rPr>
+        <w:t xml:space="preserve"> is done in the Arduino language and makes use of the ESP8266WebServer and </w:t>
       </w:r>
       <w:proofErr w:type="spellStart"/>
       <w:r>
@@ -1125,7 +1473,6 @@
           <w:sz w:val="24"/>
           <w:szCs w:val="24"/>
         </w:rPr>
-        <w:lastRenderedPageBreak/>
         <w:t>Action: The program routine that is executed when ha</w:t>
       </w:r>
       <w:r>
@@ -1160,7 +1507,23 @@
           <w:sz w:val="24"/>
           <w:szCs w:val="24"/>
         </w:rPr>
-        <w:t xml:space="preserve"> interpreting the incoming body of the request, building the JSON response (serialization) and sending it through the server.</w:t>
+        <w:t xml:space="preserve"> interpreting the incoming body of the request</w:t>
+      </w:r>
+      <w:r>
+        <w:rPr>
+          <w:rFonts w:ascii="Times New Roman" w:eastAsia="Times New Roman" w:hAnsi="Times New Roman" w:cs="Times New Roman"/>
+          <w:sz w:val="24"/>
+          <w:szCs w:val="24"/>
+        </w:rPr>
+        <w:t xml:space="preserve">, </w:t>
+      </w:r>
+      <w:r>
+        <w:rPr>
+          <w:rFonts w:ascii="Times New Roman" w:eastAsia="Times New Roman" w:hAnsi="Times New Roman" w:cs="Times New Roman"/>
+          <w:sz w:val="24"/>
+          <w:szCs w:val="24"/>
+        </w:rPr>
+        <w:t>building the JSON response (serialization) and sending it through the server.</w:t>
       </w:r>
     </w:p>
     <w:p>
@@ -1196,6 +1559,7 @@
           <w:sz w:val="20"/>
           <w:szCs w:val="20"/>
         </w:rPr>
+        <w:lastRenderedPageBreak/>
         <w:t xml:space="preserve">void </w:t>
       </w:r>
       <w:proofErr w:type="spellStart"/>
@@ -3604,7 +3968,6 @@
           <w:sz w:val="20"/>
           <w:szCs w:val="20"/>
         </w:rPr>
-        <w:lastRenderedPageBreak/>
         <w:t>}</w:t>
       </w:r>
     </w:p>
@@ -3620,7 +3983,11 @@
           <w:szCs w:val="27"/>
         </w:rPr>
       </w:pPr>
-      <w:r>
+    </w:p>
+    <w:p>
+      <w:pPr>
+        <w:spacing w:before="100" w:beforeAutospacing="1" w:after="100" w:afterAutospacing="1" w:line="240" w:lineRule="auto"/>
+        <w:outlineLvl w:val="2"/>
         <w:rPr>
           <w:rFonts w:ascii="Times New Roman" w:eastAsia="Times New Roman" w:hAnsi="Times New Roman" w:cs="Times New Roman"/>
           <w:b/>
@@ -3628,6 +3995,16 @@
           <w:sz w:val="27"/>
           <w:szCs w:val="27"/>
         </w:rPr>
+      </w:pPr>
+      <w:r>
+        <w:rPr>
+          <w:rFonts w:ascii="Times New Roman" w:eastAsia="Times New Roman" w:hAnsi="Times New Roman" w:cs="Times New Roman"/>
+          <w:b/>
+          <w:bCs/>
+          <w:sz w:val="27"/>
+          <w:szCs w:val="27"/>
+        </w:rPr>
+        <w:lastRenderedPageBreak/>
         <w:t>Hardware</w:t>
       </w:r>
     </w:p>
@@ -3670,7 +4047,7 @@
         </w:rPr>
         <w:t xml:space="preserve">L298N motor driver </w:t>
       </w:r>
-      <w:hyperlink r:id="rId7" w:history="1">
+      <w:hyperlink r:id="rId9" w:history="1">
         <w:r>
           <w:rPr>
             <w:rFonts w:ascii="Times New Roman" w:eastAsia="Times New Roman" w:hAnsi="Times New Roman" w:cs="Times New Roman"/>
@@ -3704,7 +4081,7 @@
         </w:rPr>
         <w:t xml:space="preserve">12V, 3W peristaltic dosing </w:t>
       </w:r>
-      <w:hyperlink r:id="rId8" w:history="1">
+      <w:hyperlink r:id="rId10" w:history="1">
         <w:r>
           <w:rPr>
             <w:rFonts w:ascii="Times New Roman" w:eastAsia="Times New Roman" w:hAnsi="Times New Roman" w:cs="Times New Roman"/>
@@ -4972,7 +5349,6 @@
   <w:style w:type="character" w:default="1" w:styleId="DefaultParagraphFont">
     <w:name w:val="Default Paragraph Font"/>
     <w:uiPriority w:val="1"/>
-    <w:semiHidden/>
     <w:unhideWhenUsed/>
   </w:style>
   <w:style w:type="table" w:default="1" w:styleId="TableNormal">

</xml_diff>

<commit_message>
Updated readme with API specification
</commit_message>
<xml_diff>
--- a/Readme.docx
+++ b/Readme.docx
@@ -395,7 +395,114 @@
         <w:pStyle w:val="NormalWeb"/>
       </w:pPr>
       <w:r>
-        <w:t xml:space="preserve">The minimal API is documented using the </w:t>
+        <w:t>The minimal pump API can receive 3 types of requests, with no parameters, all of them use the GET HTTP command so they can be sent from a web browser</w:t>
+      </w:r>
+      <w:r>
+        <w:t xml:space="preserve"> (Example: typing </w:t>
+      </w:r>
+      <w:r>
+        <w:t>190.157.46.49:81/</w:t>
+      </w:r>
+      <w:r>
+        <w:t>pump prompts the browser to send a GET /pump request to the server)</w:t>
+      </w:r>
+      <w:r>
+        <w:t>:</w:t>
+      </w:r>
+    </w:p>
+    <w:p>
+      <w:pPr>
+        <w:pStyle w:val="NormalWeb"/>
+        <w:numPr>
+          <w:ilvl w:val="0"/>
+          <w:numId w:val="5"/>
+        </w:numPr>
+      </w:pPr>
+      <w:r>
+        <w:t>GET /pump: Returns the pump data as a JSON document. Example</w:t>
+      </w:r>
+      <w:r>
+        <w:t xml:space="preserve"> response</w:t>
+      </w:r>
+      <w:r>
+        <w:t xml:space="preserve"> body</w:t>
+      </w:r>
+      <w:r>
+        <w:t>: {</w:t>
+      </w:r>
+      <w:r>
+        <w:t>“</w:t>
+      </w:r>
+      <w:r>
+        <w:t>id</w:t>
+      </w:r>
+      <w:r>
+        <w:t>”</w:t>
+      </w:r>
+      <w:r>
+        <w:t>:</w:t>
+      </w:r>
+      <w:r>
+        <w:t>1, “port”:2, “status”: 0}</w:t>
+      </w:r>
+    </w:p>
+    <w:p>
+      <w:pPr>
+        <w:pStyle w:val="NormalWeb"/>
+        <w:numPr>
+          <w:ilvl w:val="0"/>
+          <w:numId w:val="5"/>
+        </w:numPr>
+      </w:pPr>
+      <w:r>
+        <w:t>GET /pump/on: Turns the pump on and returns the pump data as a JSON document. Example response</w:t>
+      </w:r>
+      <w:r>
+        <w:t xml:space="preserve"> body</w:t>
+      </w:r>
+      <w:r>
+        <w:t xml:space="preserve">: </w:t>
+      </w:r>
+      <w:r>
+        <w:t>{“id”:1, “port”:2, “status”: 0}</w:t>
+      </w:r>
+    </w:p>
+    <w:p>
+      <w:pPr>
+        <w:pStyle w:val="NormalWeb"/>
+        <w:numPr>
+          <w:ilvl w:val="0"/>
+          <w:numId w:val="5"/>
+        </w:numPr>
+      </w:pPr>
+      <w:r>
+        <w:t>GET /pump/off: Turns the pump off and returns the pump data as a JSON document. Example response</w:t>
+      </w:r>
+      <w:r>
+        <w:t xml:space="preserve"> body</w:t>
+      </w:r>
+      <w:r>
+        <w:t xml:space="preserve">: </w:t>
+      </w:r>
+      <w:r>
+        <w:t xml:space="preserve">{“id”:1, “port”:2, “status”: </w:t>
+      </w:r>
+      <w:r>
+        <w:t>1</w:t>
+      </w:r>
+      <w:r>
+        <w:t>}</w:t>
+      </w:r>
+    </w:p>
+    <w:p>
+      <w:pPr>
+        <w:pStyle w:val="NormalWeb"/>
+      </w:pPr>
+      <w:r>
+        <w:t xml:space="preserve">A more detailed specification </w:t>
+      </w:r>
+      <w:r>
+        <w:t xml:space="preserve">using the </w:t>
       </w:r>
       <w:proofErr w:type="spellStart"/>
       <w:r>
@@ -403,7 +510,13 @@
       </w:r>
       <w:proofErr w:type="spellEnd"/>
       <w:r>
-        <w:t xml:space="preserve"> specification, the corresponding file can be found in </w:t>
+        <w:t xml:space="preserve"> specification</w:t>
+      </w:r>
+      <w:r>
+        <w:t>,</w:t>
+      </w:r>
+      <w:r>
+        <w:t xml:space="preserve"> can be found in </w:t>
       </w:r>
       <w:r>
         <w:t>/ESP8266/</w:t>
@@ -454,7 +567,19 @@
         <w:pStyle w:val="NormalWeb"/>
       </w:pPr>
       <w:r>
-        <w:t xml:space="preserve">The API specification for running </w:t>
+        <w:t>An example of an API that would run more advanced operations, for example pump-water operations could look like this:</w:t>
+      </w:r>
+    </w:p>
+    <w:p>
+      <w:pPr>
+        <w:pStyle w:val="NormalWeb"/>
+        <w:numPr>
+          <w:ilvl w:val="0"/>
+          <w:numId w:val="6"/>
+        </w:numPr>
+      </w:pPr>
+      <w:r>
+        <w:t>GET /</w:t>
       </w:r>
       <w:proofErr w:type="spellStart"/>
       <w:r>
@@ -462,11 +587,256 @@
       </w:r>
       <w:proofErr w:type="spellEnd"/>
       <w:r>
-        <w:t xml:space="preserve"> operations can be seen </w:t>
-      </w:r>
-      <w:proofErr w:type="gramStart"/>
-      <w:r>
-        <w:t xml:space="preserve">in  </w:t>
+        <w:t xml:space="preserve">/params: </w:t>
+      </w:r>
+      <w:r>
+        <w:t>return pump information and available parameter values</w:t>
+      </w:r>
+      <w:r>
+        <w:t xml:space="preserve">. Example response: </w:t>
+      </w:r>
+    </w:p>
+    <w:p>
+      <w:pPr>
+        <w:pStyle w:val="NormalWeb"/>
+      </w:pPr>
+      <w:r>
+        <w:t>{"id": 0,  "type": "</w:t>
+      </w:r>
+      <w:proofErr w:type="spellStart"/>
+      <w:r>
+        <w:t>pump_water</w:t>
+      </w:r>
+      <w:proofErr w:type="spellEnd"/>
+      <w:r>
+        <w:t>",  "</w:t>
+      </w:r>
+      <w:proofErr w:type="spellStart"/>
+      <w:r>
+        <w:t>pumping_time</w:t>
+      </w:r>
+      <w:proofErr w:type="spellEnd"/>
+      <w:r>
+        <w:t>": [0,</w:t>
+      </w:r>
+      <w:r>
+        <w:t xml:space="preserve"> </w:t>
+      </w:r>
+      <w:r>
+        <w:t>50],  "</w:t>
+      </w:r>
+      <w:proofErr w:type="spellStart"/>
+      <w:r>
+        <w:t>pumping_speed</w:t>
+      </w:r>
+      <w:proofErr w:type="spellEnd"/>
+      <w:r>
+        <w:t>": [0,255],  "</w:t>
+      </w:r>
+      <w:proofErr w:type="spellStart"/>
+      <w:r>
+        <w:t>input_substances</w:t>
+      </w:r>
+      <w:proofErr w:type="spellEnd"/>
+      <w:r>
+        <w:t>": ["Water"], "measure": [{"type": "temp", "</w:t>
+      </w:r>
+      <w:proofErr w:type="spellStart"/>
+      <w:r>
+        <w:t>measure_time</w:t>
+      </w:r>
+      <w:proofErr w:type="spellEnd"/>
+      <w:r>
+        <w:t>": ["</w:t>
+      </w:r>
+      <w:proofErr w:type="spellStart"/>
+      <w:r>
+        <w:t>at_start</w:t>
+      </w:r>
+      <w:proofErr w:type="spellEnd"/>
+      <w:r>
+        <w:t>",        "</w:t>
+      </w:r>
+      <w:proofErr w:type="spellStart"/>
+      <w:r>
+        <w:t>at_end</w:t>
+      </w:r>
+      <w:proofErr w:type="spellEnd"/>
+      <w:r>
+        <w:t>"]}]}</w:t>
+      </w:r>
+    </w:p>
+    <w:p>
+      <w:pPr>
+        <w:pStyle w:val="NormalWeb"/>
+        <w:numPr>
+          <w:ilvl w:val="0"/>
+          <w:numId w:val="6"/>
+        </w:numPr>
+      </w:pPr>
+      <w:r>
+        <w:t>POST /</w:t>
+      </w:r>
+      <w:proofErr w:type="spellStart"/>
+      <w:r>
+        <w:t>pump_water</w:t>
+      </w:r>
+      <w:proofErr w:type="spellEnd"/>
+      <w:r>
+        <w:t>: receives a request with the desired parameters, runs the operation and returns the measured data. Example request body:</w:t>
+      </w:r>
+    </w:p>
+    <w:p>
+      <w:pPr>
+        <w:pStyle w:val="NormalWeb"/>
+      </w:pPr>
+      <w:r>
+        <w:t>{ "id": 1,  "type": "</w:t>
+      </w:r>
+      <w:proofErr w:type="spellStart"/>
+      <w:r>
+        <w:t>pump_water</w:t>
+      </w:r>
+      <w:proofErr w:type="spellEnd"/>
+      <w:r>
+        <w:t>",  "</w:t>
+      </w:r>
+      <w:proofErr w:type="spellStart"/>
+      <w:r>
+        <w:t>pumping_time</w:t>
+      </w:r>
+      <w:proofErr w:type="spellEnd"/>
+      <w:r>
+        <w:t>": 20,  "</w:t>
+      </w:r>
+      <w:proofErr w:type="spellStart"/>
+      <w:r>
+        <w:t>pumping_speed</w:t>
+      </w:r>
+      <w:proofErr w:type="spellEnd"/>
+      <w:r>
+        <w:t>": 100, "</w:t>
+      </w:r>
+      <w:proofErr w:type="spellStart"/>
+      <w:r>
+        <w:t>input_substances</w:t>
+      </w:r>
+      <w:proofErr w:type="spellEnd"/>
+      <w:r>
+        <w:t>": ["Water"],  "measure": [ {"type": "temp", "</w:t>
+      </w:r>
+      <w:proofErr w:type="spellStart"/>
+      <w:r>
+        <w:t>measure_time</w:t>
+      </w:r>
+      <w:proofErr w:type="spellEnd"/>
+      <w:r>
+        <w:t>": "</w:t>
+      </w:r>
+      <w:proofErr w:type="spellStart"/>
+      <w:r>
+        <w:t>at_end</w:t>
+      </w:r>
+      <w:proofErr w:type="spellEnd"/>
+      <w:r>
+        <w:t>" }]</w:t>
+      </w:r>
+      <w:r>
+        <w:t xml:space="preserve"> </w:t>
+      </w:r>
+      <w:r>
+        <w:t>}</w:t>
+      </w:r>
+    </w:p>
+    <w:p>
+      <w:pPr>
+        <w:pStyle w:val="NormalWeb"/>
+      </w:pPr>
+      <w:r>
+        <w:t>Example response body</w:t>
+      </w:r>
+    </w:p>
+    <w:p>
+      <w:pPr>
+        <w:pStyle w:val="NormalWeb"/>
+      </w:pPr>
+      <w:r>
+        <w:t>{"id": 1,  "</w:t>
+      </w:r>
+      <w:proofErr w:type="spellStart"/>
+      <w:r>
+        <w:t>meta_data</w:t>
+      </w:r>
+      <w:proofErr w:type="spellEnd"/>
+      <w:r>
+        <w:t>": { "id": 1,  "type": "</w:t>
+      </w:r>
+      <w:proofErr w:type="spellStart"/>
+      <w:r>
+        <w:t>pump_water</w:t>
+      </w:r>
+      <w:proofErr w:type="spellEnd"/>
+      <w:r>
+        <w:t>",  "</w:t>
+      </w:r>
+      <w:proofErr w:type="spellStart"/>
+      <w:r>
+        <w:t>pumping_time</w:t>
+      </w:r>
+      <w:proofErr w:type="spellEnd"/>
+      <w:r>
+        <w:t>": 20,   "</w:t>
+      </w:r>
+      <w:proofErr w:type="spellStart"/>
+      <w:r>
+        <w:t>pumping_speed</w:t>
+      </w:r>
+      <w:proofErr w:type="spellEnd"/>
+      <w:r>
+        <w:t>": 100, "</w:t>
+      </w:r>
+      <w:proofErr w:type="spellStart"/>
+      <w:r>
+        <w:t>input_substances</w:t>
+      </w:r>
+      <w:proofErr w:type="spellEnd"/>
+      <w:r>
+        <w:t>": [ "Water" ], "measure": [ { "type": "temp",       "</w:t>
+      </w:r>
+      <w:proofErr w:type="spellStart"/>
+      <w:r>
+        <w:t>measure_time</w:t>
+      </w:r>
+      <w:proofErr w:type="spellEnd"/>
+      <w:r>
+        <w:t>": "</w:t>
+      </w:r>
+      <w:proofErr w:type="spellStart"/>
+      <w:r>
+        <w:t>at_end</w:t>
+      </w:r>
+      <w:proofErr w:type="spellEnd"/>
+      <w:r>
+        <w:t>" } ] }, "data": [ {"type": "temp", "</w:t>
+      </w:r>
+      <w:proofErr w:type="spellStart"/>
+      <w:r>
+        <w:t>measured_data</w:t>
+      </w:r>
+      <w:proofErr w:type="spellEnd"/>
+      <w:r>
+        <w:t>": 21.5 } ]}</w:t>
+      </w:r>
+    </w:p>
+    <w:p>
+      <w:pPr>
+        <w:pStyle w:val="NormalWeb"/>
+      </w:pPr>
+      <w:r>
+        <w:t xml:space="preserve">A more detailed specification </w:t>
+      </w:r>
+      <w:r>
+        <w:t xml:space="preserve">can be seen in  </w:t>
       </w:r>
       <w:r>
         <w:t>/Operations/</w:t>
@@ -484,12 +854,8 @@
         <w:t>pump_waterapi.yaml</w:t>
       </w:r>
       <w:proofErr w:type="spellEnd"/>
-      <w:proofErr w:type="gramEnd"/>
       <w:r>
         <w:t xml:space="preserve"> </w:t>
-      </w:r>
-      <w:r>
-        <w:t xml:space="preserve"> (Implementation in progress)</w:t>
       </w:r>
     </w:p>
     <w:p>
@@ -512,6 +878,7 @@
           <w:sz w:val="36"/>
           <w:szCs w:val="36"/>
         </w:rPr>
+        <w:lastRenderedPageBreak/>
         <w:t>Implementation</w:t>
       </w:r>
     </w:p>
@@ -711,25 +1078,7 @@
           <w:sz w:val="24"/>
           <w:szCs w:val="24"/>
         </w:rPr>
-        <w:t xml:space="preserve"> (</w:t>
-      </w:r>
-      <w:proofErr w:type="gramStart"/>
-      <w:r>
-        <w:rPr>
-          <w:rFonts w:ascii="Times New Roman" w:eastAsia="Times New Roman" w:hAnsi="Times New Roman" w:cs="Times New Roman"/>
-          <w:sz w:val="24"/>
-          <w:szCs w:val="24"/>
-        </w:rPr>
-        <w:t>i.e.</w:t>
-      </w:r>
-      <w:proofErr w:type="gramEnd"/>
-      <w:r>
-        <w:rPr>
-          <w:rFonts w:ascii="Times New Roman" w:eastAsia="Times New Roman" w:hAnsi="Times New Roman" w:cs="Times New Roman"/>
-          <w:sz w:val="24"/>
-          <w:szCs w:val="24"/>
-        </w:rPr>
-        <w:t xml:space="preserve"> </w:t>
+        <w:t xml:space="preserve"> (i.e. </w:t>
       </w:r>
       <w:proofErr w:type="spellStart"/>
       <w:r>
@@ -827,25 +1176,7 @@
           <w:sz w:val="24"/>
           <w:szCs w:val="24"/>
         </w:rPr>
-        <w:t xml:space="preserve"> GET) and path (</w:t>
-      </w:r>
-      <w:proofErr w:type="gramStart"/>
-      <w:r>
-        <w:rPr>
-          <w:rFonts w:ascii="Times New Roman" w:eastAsia="Times New Roman" w:hAnsi="Times New Roman" w:cs="Times New Roman"/>
-          <w:sz w:val="24"/>
-          <w:szCs w:val="24"/>
-        </w:rPr>
-        <w:t>i.e.</w:t>
-      </w:r>
-      <w:proofErr w:type="gramEnd"/>
-      <w:r>
-        <w:rPr>
-          <w:rFonts w:ascii="Times New Roman" w:eastAsia="Times New Roman" w:hAnsi="Times New Roman" w:cs="Times New Roman"/>
-          <w:sz w:val="24"/>
-          <w:szCs w:val="24"/>
-        </w:rPr>
-        <w:t xml:space="preserve"> /pump), with the corresponding program routine or action</w:t>
+        <w:t xml:space="preserve"> GET) and path (i.e. /pump), with the corresponding program routine or action</w:t>
       </w:r>
       <w:r>
         <w:rPr>
@@ -924,34 +1255,16 @@
           <w:sz w:val="20"/>
           <w:szCs w:val="20"/>
         </w:rPr>
-        <w:t>config_rest_server_</w:t>
-      </w:r>
-      <w:proofErr w:type="gramStart"/>
-      <w:r>
-        <w:rPr>
-          <w:rFonts w:ascii="Courier New" w:eastAsia="Times New Roman" w:hAnsi="Courier New" w:cs="Courier New"/>
-          <w:sz w:val="20"/>
-          <w:szCs w:val="20"/>
-        </w:rPr>
-        <w:t>routing</w:t>
-      </w:r>
-      <w:proofErr w:type="spellEnd"/>
-      <w:r>
-        <w:rPr>
-          <w:rFonts w:ascii="Courier New" w:eastAsia="Times New Roman" w:hAnsi="Courier New" w:cs="Courier New"/>
-          <w:sz w:val="20"/>
-          <w:szCs w:val="20"/>
-        </w:rPr>
-        <w:t>(</w:t>
-      </w:r>
-      <w:proofErr w:type="gramEnd"/>
-      <w:r>
-        <w:rPr>
-          <w:rFonts w:ascii="Courier New" w:eastAsia="Times New Roman" w:hAnsi="Courier New" w:cs="Courier New"/>
-          <w:sz w:val="20"/>
-          <w:szCs w:val="20"/>
-        </w:rPr>
-        <w:t>) { //Routing function: Set actions for incoming commands and locations</w:t>
+        <w:t>config_rest_server_routing</w:t>
+      </w:r>
+      <w:proofErr w:type="spellEnd"/>
+      <w:r>
+        <w:rPr>
+          <w:rFonts w:ascii="Courier New" w:eastAsia="Times New Roman" w:hAnsi="Courier New" w:cs="Courier New"/>
+          <w:sz w:val="20"/>
+          <w:szCs w:val="20"/>
+        </w:rPr>
+        <w:t>() { //Routing function: Set actions for incoming commands and locations</w:t>
       </w:r>
     </w:p>
     <w:p>
@@ -996,19 +1309,9 @@
           <w:sz w:val="20"/>
           <w:szCs w:val="20"/>
         </w:rPr>
-        <w:t>http_rest_</w:t>
-      </w:r>
-      <w:proofErr w:type="gramStart"/>
-      <w:r>
-        <w:rPr>
-          <w:rFonts w:ascii="Courier New" w:eastAsia="Times New Roman" w:hAnsi="Courier New" w:cs="Courier New"/>
-          <w:sz w:val="20"/>
-          <w:szCs w:val="20"/>
-        </w:rPr>
-        <w:t>server.on</w:t>
-      </w:r>
-      <w:proofErr w:type="spellEnd"/>
-      <w:proofErr w:type="gramEnd"/>
+        <w:t>http_rest_server.on</w:t>
+      </w:r>
+      <w:proofErr w:type="spellEnd"/>
       <w:r>
         <w:rPr>
           <w:rFonts w:ascii="Courier New" w:eastAsia="Times New Roman" w:hAnsi="Courier New" w:cs="Courier New"/>
@@ -1060,19 +1363,9 @@
           <w:sz w:val="20"/>
           <w:szCs w:val="20"/>
         </w:rPr>
-        <w:t>http_rest_</w:t>
-      </w:r>
-      <w:proofErr w:type="gramStart"/>
-      <w:r>
-        <w:rPr>
-          <w:rFonts w:ascii="Courier New" w:eastAsia="Times New Roman" w:hAnsi="Courier New" w:cs="Courier New"/>
-          <w:sz w:val="20"/>
-          <w:szCs w:val="20"/>
-        </w:rPr>
-        <w:t>server.send</w:t>
-      </w:r>
-      <w:proofErr w:type="spellEnd"/>
-      <w:proofErr w:type="gramEnd"/>
+        <w:t>http_rest_server.send</w:t>
+      </w:r>
+      <w:proofErr w:type="spellEnd"/>
       <w:r>
         <w:rPr>
           <w:rFonts w:ascii="Courier New" w:eastAsia="Times New Roman" w:hAnsi="Courier New" w:cs="Courier New"/>
@@ -1115,25 +1408,7 @@
           <w:sz w:val="20"/>
           <w:szCs w:val="20"/>
         </w:rPr>
-        <w:t xml:space="preserve">            "Welcome to Minimal REST Server Example</w:t>
-      </w:r>
-      <w:proofErr w:type="gramStart"/>
-      <w:r>
-        <w:rPr>
-          <w:rFonts w:ascii="Courier New" w:eastAsia="Times New Roman" w:hAnsi="Courier New" w:cs="Courier New"/>
-          <w:sz w:val="20"/>
-          <w:szCs w:val="20"/>
-        </w:rPr>
-        <w:t>");/</w:t>
-      </w:r>
-      <w:proofErr w:type="gramEnd"/>
-      <w:r>
-        <w:rPr>
-          <w:rFonts w:ascii="Courier New" w:eastAsia="Times New Roman" w:hAnsi="Courier New" w:cs="Courier New"/>
-          <w:sz w:val="20"/>
-          <w:szCs w:val="20"/>
-        </w:rPr>
-        <w:t>/Welcome page</w:t>
+        <w:t xml:space="preserve">            "Welcome to Minimal REST Server Example");//Welcome page</w:t>
       </w:r>
     </w:p>
     <w:p>
@@ -1214,19 +1489,9 @@
           <w:sz w:val="20"/>
           <w:szCs w:val="20"/>
         </w:rPr>
-        <w:t>http_rest_</w:t>
-      </w:r>
-      <w:proofErr w:type="gramStart"/>
-      <w:r>
-        <w:rPr>
-          <w:rFonts w:ascii="Courier New" w:eastAsia="Times New Roman" w:hAnsi="Courier New" w:cs="Courier New"/>
-          <w:sz w:val="20"/>
-          <w:szCs w:val="20"/>
-        </w:rPr>
-        <w:t>server.on</w:t>
-      </w:r>
-      <w:proofErr w:type="spellEnd"/>
-      <w:proofErr w:type="gramEnd"/>
+        <w:t>http_rest_server.on</w:t>
+      </w:r>
+      <w:proofErr w:type="spellEnd"/>
       <w:r>
         <w:rPr>
           <w:rFonts w:ascii="Courier New" w:eastAsia="Times New Roman" w:hAnsi="Courier New" w:cs="Courier New"/>
@@ -1296,19 +1561,9 @@
           <w:sz w:val="20"/>
           <w:szCs w:val="20"/>
         </w:rPr>
-        <w:t>http_rest_</w:t>
-      </w:r>
-      <w:proofErr w:type="gramStart"/>
-      <w:r>
-        <w:rPr>
-          <w:rFonts w:ascii="Courier New" w:eastAsia="Times New Roman" w:hAnsi="Courier New" w:cs="Courier New"/>
-          <w:sz w:val="20"/>
-          <w:szCs w:val="20"/>
-        </w:rPr>
-        <w:t>server.on</w:t>
-      </w:r>
-      <w:proofErr w:type="spellEnd"/>
-      <w:proofErr w:type="gramEnd"/>
+        <w:t>http_rest_server.on</w:t>
+      </w:r>
+      <w:proofErr w:type="spellEnd"/>
       <w:r>
         <w:rPr>
           <w:rFonts w:ascii="Courier New" w:eastAsia="Times New Roman" w:hAnsi="Courier New" w:cs="Courier New"/>
@@ -1378,19 +1633,9 @@
           <w:sz w:val="20"/>
           <w:szCs w:val="20"/>
         </w:rPr>
-        <w:t>http_rest_</w:t>
-      </w:r>
-      <w:proofErr w:type="gramStart"/>
-      <w:r>
-        <w:rPr>
-          <w:rFonts w:ascii="Courier New" w:eastAsia="Times New Roman" w:hAnsi="Courier New" w:cs="Courier New"/>
-          <w:sz w:val="20"/>
-          <w:szCs w:val="20"/>
-        </w:rPr>
-        <w:t>server.on</w:t>
-      </w:r>
-      <w:proofErr w:type="spellEnd"/>
-      <w:proofErr w:type="gramEnd"/>
+        <w:t>http_rest_server.on</w:t>
+      </w:r>
+      <w:proofErr w:type="spellEnd"/>
       <w:r>
         <w:rPr>
           <w:rFonts w:ascii="Courier New" w:eastAsia="Times New Roman" w:hAnsi="Courier New" w:cs="Courier New"/>
@@ -1489,25 +1734,7 @@
           <w:sz w:val="24"/>
           <w:szCs w:val="24"/>
         </w:rPr>
-        <w:t xml:space="preserve">dling a request, it </w:t>
-      </w:r>
-      <w:proofErr w:type="gramStart"/>
-      <w:r>
-        <w:rPr>
-          <w:rFonts w:ascii="Times New Roman" w:eastAsia="Times New Roman" w:hAnsi="Times New Roman" w:cs="Times New Roman"/>
-          <w:sz w:val="24"/>
-          <w:szCs w:val="24"/>
-        </w:rPr>
-        <w:t>is in charge of</w:t>
-      </w:r>
-      <w:proofErr w:type="gramEnd"/>
-      <w:r>
-        <w:rPr>
-          <w:rFonts w:ascii="Times New Roman" w:eastAsia="Times New Roman" w:hAnsi="Times New Roman" w:cs="Times New Roman"/>
-          <w:sz w:val="24"/>
-          <w:szCs w:val="24"/>
-        </w:rPr>
-        <w:t xml:space="preserve"> interpreting the incoming body of the request</w:t>
+        <w:t>dling a request, it is in charge of interpreting the incoming body of the request</w:t>
       </w:r>
       <w:r>
         <w:rPr>
@@ -1559,7 +1786,6 @@
           <w:sz w:val="20"/>
           <w:szCs w:val="20"/>
         </w:rPr>
-        <w:lastRenderedPageBreak/>
         <w:t xml:space="preserve">void </w:t>
       </w:r>
       <w:proofErr w:type="spellStart"/>
@@ -1569,34 +1795,16 @@
           <w:sz w:val="20"/>
           <w:szCs w:val="20"/>
         </w:rPr>
-        <w:t>get_pump_</w:t>
-      </w:r>
-      <w:proofErr w:type="gramStart"/>
-      <w:r>
-        <w:rPr>
-          <w:rFonts w:ascii="Courier New" w:eastAsia="Times New Roman" w:hAnsi="Courier New" w:cs="Courier New"/>
-          <w:sz w:val="20"/>
-          <w:szCs w:val="20"/>
-        </w:rPr>
-        <w:t>on</w:t>
-      </w:r>
-      <w:proofErr w:type="spellEnd"/>
-      <w:r>
-        <w:rPr>
-          <w:rFonts w:ascii="Courier New" w:eastAsia="Times New Roman" w:hAnsi="Courier New" w:cs="Courier New"/>
-          <w:sz w:val="20"/>
-          <w:szCs w:val="20"/>
-        </w:rPr>
-        <w:t>(</w:t>
-      </w:r>
-      <w:proofErr w:type="gramEnd"/>
-      <w:r>
-        <w:rPr>
-          <w:rFonts w:ascii="Courier New" w:eastAsia="Times New Roman" w:hAnsi="Courier New" w:cs="Courier New"/>
-          <w:sz w:val="20"/>
-          <w:szCs w:val="20"/>
-        </w:rPr>
-        <w:t>){//GET /pump/on action</w:t>
+        <w:t>get_pump_on</w:t>
+      </w:r>
+      <w:proofErr w:type="spellEnd"/>
+      <w:r>
+        <w:rPr>
+          <w:rFonts w:ascii="Courier New" w:eastAsia="Times New Roman" w:hAnsi="Courier New" w:cs="Courier New"/>
+          <w:sz w:val="20"/>
+          <w:szCs w:val="20"/>
+        </w:rPr>
+        <w:t>(){//GET /pump/on action</w:t>
       </w:r>
     </w:p>
     <w:p>
@@ -1641,19 +1849,9 @@
           <w:sz w:val="20"/>
           <w:szCs w:val="20"/>
         </w:rPr>
-        <w:t>pump_</w:t>
-      </w:r>
-      <w:proofErr w:type="gramStart"/>
-      <w:r>
-        <w:rPr>
-          <w:rFonts w:ascii="Courier New" w:eastAsia="Times New Roman" w:hAnsi="Courier New" w:cs="Courier New"/>
-          <w:sz w:val="20"/>
-          <w:szCs w:val="20"/>
-        </w:rPr>
-        <w:t>resource.status</w:t>
-      </w:r>
-      <w:proofErr w:type="spellEnd"/>
-      <w:proofErr w:type="gramEnd"/>
+        <w:t>pump_resource.status</w:t>
+      </w:r>
+      <w:proofErr w:type="spellEnd"/>
       <w:r>
         <w:rPr>
           <w:rFonts w:ascii="Courier New" w:eastAsia="Times New Roman" w:hAnsi="Courier New" w:cs="Courier New"/>
@@ -1699,7 +1897,6 @@
         <w:t xml:space="preserve">   </w:t>
       </w:r>
       <w:proofErr w:type="spellStart"/>
-      <w:proofErr w:type="gramStart"/>
       <w:r>
         <w:rPr>
           <w:rFonts w:ascii="Courier New" w:eastAsia="Times New Roman" w:hAnsi="Courier New" w:cs="Courier New"/>
@@ -1718,7 +1915,6 @@
         <w:t>(</w:t>
       </w:r>
       <w:proofErr w:type="spellStart"/>
-      <w:proofErr w:type="gramEnd"/>
       <w:r>
         <w:rPr>
           <w:rFonts w:ascii="Courier New" w:eastAsia="Times New Roman" w:hAnsi="Courier New" w:cs="Courier New"/>
@@ -1827,7 +2023,6 @@
         <w:t xml:space="preserve">   </w:t>
       </w:r>
       <w:proofErr w:type="spellStart"/>
-      <w:proofErr w:type="gramStart"/>
       <w:r>
         <w:rPr>
           <w:rFonts w:ascii="Courier New" w:eastAsia="Times New Roman" w:hAnsi="Courier New" w:cs="Courier New"/>
@@ -1843,16 +2038,7 @@
           <w:sz w:val="20"/>
           <w:szCs w:val="20"/>
         </w:rPr>
-        <w:t xml:space="preserve">  doc</w:t>
-      </w:r>
-      <w:proofErr w:type="gramEnd"/>
-      <w:r>
-        <w:rPr>
-          <w:rFonts w:ascii="Courier New" w:eastAsia="Times New Roman" w:hAnsi="Courier New" w:cs="Courier New"/>
-          <w:sz w:val="20"/>
-          <w:szCs w:val="20"/>
-        </w:rPr>
-        <w:t>(capacity);</w:t>
+        <w:t xml:space="preserve">  doc(capacity);</w:t>
       </w:r>
     </w:p>
     <w:p>
@@ -1888,18 +2074,8 @@
           <w:sz w:val="20"/>
           <w:szCs w:val="20"/>
         </w:rPr>
-        <w:t xml:space="preserve">   doc["id"] = </w:t>
-      </w:r>
-      <w:proofErr w:type="gramStart"/>
-      <w:r>
-        <w:rPr>
-          <w:rFonts w:ascii="Courier New" w:eastAsia="Times New Roman" w:hAnsi="Courier New" w:cs="Courier New"/>
-          <w:sz w:val="20"/>
-          <w:szCs w:val="20"/>
-        </w:rPr>
-        <w:t>pump_resource.id;</w:t>
-      </w:r>
-      <w:proofErr w:type="gramEnd"/>
+        <w:t xml:space="preserve">   doc["id"] = pump_resource.id;</w:t>
+      </w:r>
     </w:p>
     <w:p>
       <w:pPr>
@@ -1943,19 +2119,9 @@
           <w:sz w:val="20"/>
           <w:szCs w:val="20"/>
         </w:rPr>
-        <w:t>pump_</w:t>
-      </w:r>
-      <w:proofErr w:type="gramStart"/>
-      <w:r>
-        <w:rPr>
-          <w:rFonts w:ascii="Courier New" w:eastAsia="Times New Roman" w:hAnsi="Courier New" w:cs="Courier New"/>
-          <w:sz w:val="20"/>
-          <w:szCs w:val="20"/>
-        </w:rPr>
-        <w:t>resource.port</w:t>
-      </w:r>
-      <w:proofErr w:type="spellEnd"/>
-      <w:proofErr w:type="gramEnd"/>
+        <w:t>pump_resource.port</w:t>
+      </w:r>
+      <w:proofErr w:type="spellEnd"/>
       <w:r>
         <w:rPr>
           <w:rFonts w:ascii="Courier New" w:eastAsia="Times New Roman" w:hAnsi="Courier New" w:cs="Courier New"/>
@@ -2007,19 +2173,9 @@
           <w:sz w:val="20"/>
           <w:szCs w:val="20"/>
         </w:rPr>
-        <w:t>pump_</w:t>
-      </w:r>
-      <w:proofErr w:type="gramStart"/>
-      <w:r>
-        <w:rPr>
-          <w:rFonts w:ascii="Courier New" w:eastAsia="Times New Roman" w:hAnsi="Courier New" w:cs="Courier New"/>
-          <w:sz w:val="20"/>
-          <w:szCs w:val="20"/>
-        </w:rPr>
-        <w:t>resource.status</w:t>
-      </w:r>
-      <w:proofErr w:type="spellEnd"/>
-      <w:proofErr w:type="gramEnd"/>
+        <w:t>pump_resource.status</w:t>
+      </w:r>
+      <w:proofErr w:type="spellEnd"/>
       <w:r>
         <w:rPr>
           <w:rFonts w:ascii="Courier New" w:eastAsia="Times New Roman" w:hAnsi="Courier New" w:cs="Courier New"/>
@@ -2065,7 +2221,6 @@
         <w:t xml:space="preserve">   String </w:t>
       </w:r>
       <w:proofErr w:type="spellStart"/>
-      <w:proofErr w:type="gramStart"/>
       <w:r>
         <w:rPr>
           <w:rFonts w:ascii="Courier New" w:eastAsia="Times New Roman" w:hAnsi="Courier New" w:cs="Courier New"/>
@@ -2083,7 +2238,6 @@
         </w:rPr>
         <w:t>;</w:t>
       </w:r>
-      <w:proofErr w:type="gramEnd"/>
     </w:p>
     <w:p>
       <w:pPr>
@@ -2121,7 +2275,6 @@
         <w:t xml:space="preserve">   </w:t>
       </w:r>
       <w:proofErr w:type="spellStart"/>
-      <w:proofErr w:type="gramStart"/>
       <w:r>
         <w:rPr>
           <w:rFonts w:ascii="Courier New" w:eastAsia="Times New Roman" w:hAnsi="Courier New" w:cs="Courier New"/>
@@ -2137,16 +2290,7 @@
           <w:sz w:val="20"/>
           <w:szCs w:val="20"/>
         </w:rPr>
-        <w:t>(</w:t>
-      </w:r>
-      <w:proofErr w:type="gramEnd"/>
-      <w:r>
-        <w:rPr>
-          <w:rFonts w:ascii="Courier New" w:eastAsia="Times New Roman" w:hAnsi="Courier New" w:cs="Courier New"/>
-          <w:sz w:val="20"/>
-          <w:szCs w:val="20"/>
-        </w:rPr>
-        <w:t xml:space="preserve">doc, </w:t>
+        <w:t xml:space="preserve">(doc, </w:t>
       </w:r>
       <w:proofErr w:type="spellStart"/>
       <w:r>
@@ -2209,19 +2353,9 @@
           <w:sz w:val="20"/>
           <w:szCs w:val="20"/>
         </w:rPr>
-        <w:t>http_rest_</w:t>
-      </w:r>
-      <w:proofErr w:type="gramStart"/>
-      <w:r>
-        <w:rPr>
-          <w:rFonts w:ascii="Courier New" w:eastAsia="Times New Roman" w:hAnsi="Courier New" w:cs="Courier New"/>
-          <w:sz w:val="20"/>
-          <w:szCs w:val="20"/>
-        </w:rPr>
-        <w:t>server.send</w:t>
-      </w:r>
-      <w:proofErr w:type="spellEnd"/>
-      <w:proofErr w:type="gramEnd"/>
+        <w:t>http_rest_server.send</w:t>
+      </w:r>
+      <w:proofErr w:type="spellEnd"/>
       <w:r>
         <w:rPr>
           <w:rFonts w:ascii="Courier New" w:eastAsia="Times New Roman" w:hAnsi="Courier New" w:cs="Courier New"/>
@@ -2336,25 +2470,8 @@
           <w:sz w:val="20"/>
           <w:szCs w:val="20"/>
         </w:rPr>
-        <w:t xml:space="preserve">struct Pump </w:t>
-      </w:r>
-      <w:proofErr w:type="gramStart"/>
-      <w:r>
-        <w:rPr>
-          <w:rFonts w:ascii="Courier New" w:eastAsia="Times New Roman" w:hAnsi="Courier New" w:cs="Courier New"/>
-          <w:sz w:val="20"/>
-          <w:szCs w:val="20"/>
-        </w:rPr>
-        <w:t>{ /</w:t>
-      </w:r>
-      <w:proofErr w:type="gramEnd"/>
-      <w:r>
-        <w:rPr>
-          <w:rFonts w:ascii="Courier New" w:eastAsia="Times New Roman" w:hAnsi="Courier New" w:cs="Courier New"/>
-          <w:sz w:val="20"/>
-          <w:szCs w:val="20"/>
-        </w:rPr>
-        <w:t>/Resource "database"</w:t>
+        <w:lastRenderedPageBreak/>
+        <w:t>struct Pump { //Resource "database"</w:t>
       </w:r>
     </w:p>
     <w:p>
@@ -2390,18 +2507,8 @@
           <w:sz w:val="20"/>
           <w:szCs w:val="20"/>
         </w:rPr>
-        <w:t xml:space="preserve">    byte </w:t>
-      </w:r>
-      <w:proofErr w:type="gramStart"/>
-      <w:r>
-        <w:rPr>
-          <w:rFonts w:ascii="Courier New" w:eastAsia="Times New Roman" w:hAnsi="Courier New" w:cs="Courier New"/>
-          <w:sz w:val="20"/>
-          <w:szCs w:val="20"/>
-        </w:rPr>
-        <w:t>id;</w:t>
-      </w:r>
-      <w:proofErr w:type="gramEnd"/>
+        <w:t xml:space="preserve">    byte id;</w:t>
+      </w:r>
     </w:p>
     <w:p>
       <w:pPr>
@@ -2436,18 +2543,8 @@
           <w:sz w:val="20"/>
           <w:szCs w:val="20"/>
         </w:rPr>
-        <w:t xml:space="preserve">    byte </w:t>
-      </w:r>
-      <w:proofErr w:type="gramStart"/>
-      <w:r>
-        <w:rPr>
-          <w:rFonts w:ascii="Courier New" w:eastAsia="Times New Roman" w:hAnsi="Courier New" w:cs="Courier New"/>
-          <w:sz w:val="20"/>
-          <w:szCs w:val="20"/>
-        </w:rPr>
-        <w:t>port;</w:t>
-      </w:r>
-      <w:proofErr w:type="gramEnd"/>
+        <w:t xml:space="preserve">    byte port;</w:t>
+      </w:r>
     </w:p>
     <w:p>
       <w:pPr>
@@ -2482,18 +2579,8 @@
           <w:sz w:val="20"/>
           <w:szCs w:val="20"/>
         </w:rPr>
-        <w:t xml:space="preserve">    byte </w:t>
-      </w:r>
-      <w:proofErr w:type="gramStart"/>
-      <w:r>
-        <w:rPr>
-          <w:rFonts w:ascii="Courier New" w:eastAsia="Times New Roman" w:hAnsi="Courier New" w:cs="Courier New"/>
-          <w:sz w:val="20"/>
-          <w:szCs w:val="20"/>
-        </w:rPr>
-        <w:t>status;</w:t>
-      </w:r>
-      <w:proofErr w:type="gramEnd"/>
+        <w:t xml:space="preserve">    byte status;</w:t>
+      </w:r>
     </w:p>
     <w:p>
       <w:pPr>
@@ -2537,16 +2624,7 @@
           <w:sz w:val="20"/>
           <w:szCs w:val="20"/>
         </w:rPr>
-        <w:t>pump_</w:t>
-      </w:r>
-      <w:proofErr w:type="gramStart"/>
-      <w:r>
-        <w:rPr>
-          <w:rFonts w:ascii="Courier New" w:eastAsia="Times New Roman" w:hAnsi="Courier New" w:cs="Courier New"/>
-          <w:sz w:val="20"/>
-          <w:szCs w:val="20"/>
-        </w:rPr>
-        <w:t>resource</w:t>
+        <w:t>pump_resource</w:t>
       </w:r>
       <w:proofErr w:type="spellEnd"/>
       <w:r>
@@ -2557,7 +2635,6 @@
         </w:rPr>
         <w:t>;</w:t>
       </w:r>
-      <w:proofErr w:type="gramEnd"/>
     </w:p>
     <w:p>
       <w:pPr>
@@ -2628,25 +2705,7 @@
           <w:sz w:val="20"/>
           <w:szCs w:val="20"/>
         </w:rPr>
-        <w:t xml:space="preserve">void </w:t>
-      </w:r>
-      <w:proofErr w:type="gramStart"/>
-      <w:r>
-        <w:rPr>
-          <w:rFonts w:ascii="Courier New" w:eastAsia="Times New Roman" w:hAnsi="Courier New" w:cs="Courier New"/>
-          <w:sz w:val="20"/>
-          <w:szCs w:val="20"/>
-        </w:rPr>
-        <w:t>setup(</w:t>
-      </w:r>
-      <w:proofErr w:type="gramEnd"/>
-      <w:r>
-        <w:rPr>
-          <w:rFonts w:ascii="Courier New" w:eastAsia="Times New Roman" w:hAnsi="Courier New" w:cs="Courier New"/>
-          <w:sz w:val="20"/>
-          <w:szCs w:val="20"/>
-        </w:rPr>
-        <w:t>) {</w:t>
+        <w:t>void setup() {</w:t>
       </w:r>
     </w:p>
     <w:p>
@@ -2700,18 +2759,8 @@
           <w:sz w:val="20"/>
           <w:szCs w:val="20"/>
         </w:rPr>
-        <w:t>(115200</w:t>
-      </w:r>
-      <w:proofErr w:type="gramStart"/>
-      <w:r>
-        <w:rPr>
-          <w:rFonts w:ascii="Courier New" w:eastAsia="Times New Roman" w:hAnsi="Courier New" w:cs="Courier New"/>
-          <w:sz w:val="20"/>
-          <w:szCs w:val="20"/>
-        </w:rPr>
-        <w:t>);</w:t>
-      </w:r>
-      <w:proofErr w:type="gramEnd"/>
+        <w:t>(115200);</w:t>
+      </w:r>
     </w:p>
     <w:p>
       <w:pPr>
@@ -2783,34 +2832,16 @@
           <w:sz w:val="20"/>
           <w:szCs w:val="20"/>
         </w:rPr>
-        <w:t>init_pump_</w:t>
-      </w:r>
-      <w:proofErr w:type="gramStart"/>
-      <w:r>
-        <w:rPr>
-          <w:rFonts w:ascii="Courier New" w:eastAsia="Times New Roman" w:hAnsi="Courier New" w:cs="Courier New"/>
-          <w:sz w:val="20"/>
-          <w:szCs w:val="20"/>
-        </w:rPr>
-        <w:t>resource</w:t>
-      </w:r>
-      <w:proofErr w:type="spellEnd"/>
-      <w:r>
-        <w:rPr>
-          <w:rFonts w:ascii="Courier New" w:eastAsia="Times New Roman" w:hAnsi="Courier New" w:cs="Courier New"/>
-          <w:sz w:val="20"/>
-          <w:szCs w:val="20"/>
-        </w:rPr>
-        <w:t>(</w:t>
-      </w:r>
-      <w:proofErr w:type="gramEnd"/>
-      <w:r>
-        <w:rPr>
-          <w:rFonts w:ascii="Courier New" w:eastAsia="Times New Roman" w:hAnsi="Courier New" w:cs="Courier New"/>
-          <w:sz w:val="20"/>
-          <w:szCs w:val="20"/>
-        </w:rPr>
-        <w:t>);</w:t>
+        <w:t>init_pump_resource</w:t>
+      </w:r>
+      <w:proofErr w:type="spellEnd"/>
+      <w:r>
+        <w:rPr>
+          <w:rFonts w:ascii="Courier New" w:eastAsia="Times New Roman" w:hAnsi="Courier New" w:cs="Courier New"/>
+          <w:sz w:val="20"/>
+          <w:szCs w:val="20"/>
+        </w:rPr>
+        <w:t>();</w:t>
       </w:r>
     </w:p>
     <w:p>
@@ -2891,34 +2922,16 @@
           <w:sz w:val="20"/>
           <w:szCs w:val="20"/>
         </w:rPr>
-        <w:t>init_</w:t>
-      </w:r>
-      <w:proofErr w:type="gramStart"/>
-      <w:r>
-        <w:rPr>
-          <w:rFonts w:ascii="Courier New" w:eastAsia="Times New Roman" w:hAnsi="Courier New" w:cs="Courier New"/>
-          <w:sz w:val="20"/>
-          <w:szCs w:val="20"/>
-        </w:rPr>
-        <w:t>wifi</w:t>
-      </w:r>
-      <w:proofErr w:type="spellEnd"/>
-      <w:r>
-        <w:rPr>
-          <w:rFonts w:ascii="Courier New" w:eastAsia="Times New Roman" w:hAnsi="Courier New" w:cs="Courier New"/>
-          <w:sz w:val="20"/>
-          <w:szCs w:val="20"/>
-        </w:rPr>
-        <w:t>(</w:t>
-      </w:r>
-      <w:proofErr w:type="gramEnd"/>
-      <w:r>
-        <w:rPr>
-          <w:rFonts w:ascii="Courier New" w:eastAsia="Times New Roman" w:hAnsi="Courier New" w:cs="Courier New"/>
-          <w:sz w:val="20"/>
-          <w:szCs w:val="20"/>
-        </w:rPr>
-        <w:t xml:space="preserve">) == WL_CONNECTED) { //Connect to </w:t>
+        <w:t>init_wifi</w:t>
+      </w:r>
+      <w:proofErr w:type="spellEnd"/>
+      <w:r>
+        <w:rPr>
+          <w:rFonts w:ascii="Courier New" w:eastAsia="Times New Roman" w:hAnsi="Courier New" w:cs="Courier New"/>
+          <w:sz w:val="20"/>
+          <w:szCs w:val="20"/>
+        </w:rPr>
+        <w:t xml:space="preserve">() == WL_CONNECTED) { //Connect to </w:t>
       </w:r>
       <w:proofErr w:type="spellStart"/>
       <w:r>
@@ -2982,18 +2995,8 @@
           <w:sz w:val="20"/>
           <w:szCs w:val="20"/>
         </w:rPr>
-        <w:t>("Connected to "</w:t>
-      </w:r>
-      <w:proofErr w:type="gramStart"/>
-      <w:r>
-        <w:rPr>
-          <w:rFonts w:ascii="Courier New" w:eastAsia="Times New Roman" w:hAnsi="Courier New" w:cs="Courier New"/>
-          <w:sz w:val="20"/>
-          <w:szCs w:val="20"/>
-        </w:rPr>
-        <w:t>);</w:t>
-      </w:r>
-      <w:proofErr w:type="gramEnd"/>
+        <w:t>("Connected to ");</w:t>
+      </w:r>
     </w:p>
     <w:p>
       <w:pPr>
@@ -3058,7 +3061,6 @@
         <w:t>wifi_ssid</w:t>
       </w:r>
       <w:proofErr w:type="spellEnd"/>
-      <w:proofErr w:type="gramStart"/>
       <w:r>
         <w:rPr>
           <w:rFonts w:ascii="Courier New" w:eastAsia="Times New Roman" w:hAnsi="Courier New" w:cs="Courier New"/>
@@ -3067,7 +3069,6 @@
         </w:rPr>
         <w:t>);</w:t>
       </w:r>
-      <w:proofErr w:type="gramEnd"/>
     </w:p>
     <w:p>
       <w:pPr>
@@ -3120,18 +3121,8 @@
           <w:sz w:val="20"/>
           <w:szCs w:val="20"/>
         </w:rPr>
-        <w:t>("--- IP: "</w:t>
-      </w:r>
-      <w:proofErr w:type="gramStart"/>
-      <w:r>
-        <w:rPr>
-          <w:rFonts w:ascii="Courier New" w:eastAsia="Times New Roman" w:hAnsi="Courier New" w:cs="Courier New"/>
-          <w:sz w:val="20"/>
-          <w:szCs w:val="20"/>
-        </w:rPr>
-        <w:t>);</w:t>
-      </w:r>
-      <w:proofErr w:type="gramEnd"/>
+        <w:t>("--- IP: ");</w:t>
+      </w:r>
     </w:p>
     <w:p>
       <w:pPr>
@@ -3202,18 +3193,8 @@
           <w:sz w:val="20"/>
           <w:szCs w:val="20"/>
         </w:rPr>
-        <w:t>()</w:t>
-      </w:r>
-      <w:proofErr w:type="gramStart"/>
-      <w:r>
-        <w:rPr>
-          <w:rFonts w:ascii="Courier New" w:eastAsia="Times New Roman" w:hAnsi="Courier New" w:cs="Courier New"/>
-          <w:sz w:val="20"/>
-          <w:szCs w:val="20"/>
-        </w:rPr>
-        <w:t>);</w:t>
-      </w:r>
-      <w:proofErr w:type="gramEnd"/>
+        <w:t>());</w:t>
+      </w:r>
     </w:p>
     <w:p>
       <w:pPr>
@@ -3338,18 +3319,8 @@
           <w:sz w:val="20"/>
           <w:szCs w:val="20"/>
         </w:rPr>
-        <w:t>("Error connecting to: "</w:t>
-      </w:r>
-      <w:proofErr w:type="gramStart"/>
-      <w:r>
-        <w:rPr>
-          <w:rFonts w:ascii="Courier New" w:eastAsia="Times New Roman" w:hAnsi="Courier New" w:cs="Courier New"/>
-          <w:sz w:val="20"/>
-          <w:szCs w:val="20"/>
-        </w:rPr>
-        <w:t>);</w:t>
-      </w:r>
-      <w:proofErr w:type="gramEnd"/>
+        <w:t>("Error connecting to: ");</w:t>
+      </w:r>
     </w:p>
     <w:p>
       <w:pPr>
@@ -3414,7 +3385,6 @@
         <w:t>wifi_ssid</w:t>
       </w:r>
       <w:proofErr w:type="spellEnd"/>
-      <w:proofErr w:type="gramStart"/>
       <w:r>
         <w:rPr>
           <w:rFonts w:ascii="Courier New" w:eastAsia="Times New Roman" w:hAnsi="Courier New" w:cs="Courier New"/>
@@ -3423,7 +3393,6 @@
         </w:rPr>
         <w:t>);</w:t>
       </w:r>
-      <w:proofErr w:type="gramEnd"/>
     </w:p>
     <w:p>
       <w:pPr>
@@ -3531,34 +3500,16 @@
           <w:sz w:val="20"/>
           <w:szCs w:val="20"/>
         </w:rPr>
-        <w:t>config_rest_server_</w:t>
-      </w:r>
-      <w:proofErr w:type="gramStart"/>
-      <w:r>
-        <w:rPr>
-          <w:rFonts w:ascii="Courier New" w:eastAsia="Times New Roman" w:hAnsi="Courier New" w:cs="Courier New"/>
-          <w:sz w:val="20"/>
-          <w:szCs w:val="20"/>
-        </w:rPr>
-        <w:t>routing</w:t>
-      </w:r>
-      <w:proofErr w:type="spellEnd"/>
-      <w:r>
-        <w:rPr>
-          <w:rFonts w:ascii="Courier New" w:eastAsia="Times New Roman" w:hAnsi="Courier New" w:cs="Courier New"/>
-          <w:sz w:val="20"/>
-          <w:szCs w:val="20"/>
-        </w:rPr>
-        <w:t>(</w:t>
-      </w:r>
-      <w:proofErr w:type="gramEnd"/>
-      <w:r>
-        <w:rPr>
-          <w:rFonts w:ascii="Courier New" w:eastAsia="Times New Roman" w:hAnsi="Courier New" w:cs="Courier New"/>
-          <w:sz w:val="20"/>
-          <w:szCs w:val="20"/>
-        </w:rPr>
-        <w:t>); //Configure routing</w:t>
+        <w:t>config_rest_server_routing</w:t>
+      </w:r>
+      <w:proofErr w:type="spellEnd"/>
+      <w:r>
+        <w:rPr>
+          <w:rFonts w:ascii="Courier New" w:eastAsia="Times New Roman" w:hAnsi="Courier New" w:cs="Courier New"/>
+          <w:sz w:val="20"/>
+          <w:szCs w:val="20"/>
+        </w:rPr>
+        <w:t>(); //Configure routing</w:t>
       </w:r>
     </w:p>
     <w:p>
@@ -3631,19 +3582,9 @@
           <w:sz w:val="20"/>
           <w:szCs w:val="20"/>
         </w:rPr>
-        <w:t>http_rest_</w:t>
-      </w:r>
-      <w:proofErr w:type="gramStart"/>
-      <w:r>
-        <w:rPr>
-          <w:rFonts w:ascii="Courier New" w:eastAsia="Times New Roman" w:hAnsi="Courier New" w:cs="Courier New"/>
-          <w:sz w:val="20"/>
-          <w:szCs w:val="20"/>
-        </w:rPr>
-        <w:t>server.begin</w:t>
-      </w:r>
-      <w:proofErr w:type="spellEnd"/>
-      <w:proofErr w:type="gramEnd"/>
+        <w:t>http_rest_server.begin</w:t>
+      </w:r>
+      <w:proofErr w:type="spellEnd"/>
       <w:r>
         <w:rPr>
           <w:rFonts w:ascii="Courier New" w:eastAsia="Times New Roman" w:hAnsi="Courier New" w:cs="Courier New"/>
@@ -3740,18 +3681,8 @@
           <w:sz w:val="20"/>
           <w:szCs w:val="20"/>
         </w:rPr>
-        <w:t>("HTTP REST Server Started"</w:t>
-      </w:r>
-      <w:proofErr w:type="gramStart"/>
-      <w:r>
-        <w:rPr>
-          <w:rFonts w:ascii="Courier New" w:eastAsia="Times New Roman" w:hAnsi="Courier New" w:cs="Courier New"/>
-          <w:sz w:val="20"/>
-          <w:szCs w:val="20"/>
-        </w:rPr>
-        <w:t>);</w:t>
-      </w:r>
-      <w:proofErr w:type="gramEnd"/>
+        <w:t>("HTTP REST Server Started");</w:t>
+      </w:r>
     </w:p>
     <w:p>
       <w:pPr>
@@ -3850,25 +3781,7 @@
           <w:sz w:val="20"/>
           <w:szCs w:val="20"/>
         </w:rPr>
-        <w:t xml:space="preserve">void </w:t>
-      </w:r>
-      <w:proofErr w:type="gramStart"/>
-      <w:r>
-        <w:rPr>
-          <w:rFonts w:ascii="Courier New" w:eastAsia="Times New Roman" w:hAnsi="Courier New" w:cs="Courier New"/>
-          <w:sz w:val="20"/>
-          <w:szCs w:val="20"/>
-        </w:rPr>
-        <w:t>loop(</w:t>
-      </w:r>
-      <w:proofErr w:type="gramEnd"/>
-      <w:r>
-        <w:rPr>
-          <w:rFonts w:ascii="Courier New" w:eastAsia="Times New Roman" w:hAnsi="Courier New" w:cs="Courier New"/>
-          <w:sz w:val="20"/>
-          <w:szCs w:val="20"/>
-        </w:rPr>
-        <w:t>) {</w:t>
+        <w:t>void loop() {</w:t>
       </w:r>
     </w:p>
     <w:p>
@@ -3913,19 +3826,9 @@
           <w:sz w:val="20"/>
           <w:szCs w:val="20"/>
         </w:rPr>
-        <w:t>http_rest_</w:t>
-      </w:r>
-      <w:proofErr w:type="gramStart"/>
-      <w:r>
-        <w:rPr>
-          <w:rFonts w:ascii="Courier New" w:eastAsia="Times New Roman" w:hAnsi="Courier New" w:cs="Courier New"/>
-          <w:sz w:val="20"/>
-          <w:szCs w:val="20"/>
-        </w:rPr>
-        <w:t>server.handleClient</w:t>
-      </w:r>
-      <w:proofErr w:type="spellEnd"/>
-      <w:proofErr w:type="gramEnd"/>
+        <w:t>http_rest_server.handleClient</w:t>
+      </w:r>
+      <w:proofErr w:type="spellEnd"/>
       <w:r>
         <w:rPr>
           <w:rFonts w:ascii="Courier New" w:eastAsia="Times New Roman" w:hAnsi="Courier New" w:cs="Courier New"/>
@@ -4004,7 +3907,6 @@
           <w:sz w:val="27"/>
           <w:szCs w:val="27"/>
         </w:rPr>
-        <w:lastRenderedPageBreak/>
         <w:t>Hardware</w:t>
       </w:r>
     </w:p>
@@ -4183,7 +4085,6 @@
         <w:t xml:space="preserve">In1 and In2 in the L298N board are connected to 5V and </w:t>
       </w:r>
       <w:proofErr w:type="spellStart"/>
-      <w:proofErr w:type="gramStart"/>
       <w:r>
         <w:rPr>
           <w:rFonts w:ascii="Times New Roman" w:eastAsia="Times New Roman" w:hAnsi="Times New Roman" w:cs="Times New Roman"/>
@@ -4193,7 +4094,6 @@
         <w:t>Gnd</w:t>
       </w:r>
       <w:proofErr w:type="spellEnd"/>
-      <w:proofErr w:type="gramEnd"/>
       <w:r>
         <w:rPr>
           <w:rFonts w:ascii="Times New Roman" w:eastAsia="Times New Roman" w:hAnsi="Times New Roman" w:cs="Times New Roman"/>
@@ -4222,25 +4122,7 @@
           <w:sz w:val="24"/>
           <w:szCs w:val="24"/>
         </w:rPr>
-        <w:t xml:space="preserve">Ground pins on the ESP8266 and the L298N board are </w:t>
-      </w:r>
-      <w:proofErr w:type="gramStart"/>
-      <w:r>
-        <w:rPr>
-          <w:rFonts w:ascii="Times New Roman" w:eastAsia="Times New Roman" w:hAnsi="Times New Roman" w:cs="Times New Roman"/>
-          <w:sz w:val="24"/>
-          <w:szCs w:val="24"/>
-        </w:rPr>
-        <w:t>connected together</w:t>
-      </w:r>
-      <w:proofErr w:type="gramEnd"/>
-      <w:r>
-        <w:rPr>
-          <w:rFonts w:ascii="Times New Roman" w:eastAsia="Times New Roman" w:hAnsi="Times New Roman" w:cs="Times New Roman"/>
-          <w:sz w:val="24"/>
-          <w:szCs w:val="24"/>
-        </w:rPr>
-        <w:t xml:space="preserve"> and to the main power source ground.</w:t>
+        <w:t>Ground pins on the ESP8266 and the L298N board are connected together and to the main power source ground.</w:t>
       </w:r>
     </w:p>
     <w:p>
@@ -4262,6 +4144,7 @@
           <w:sz w:val="24"/>
           <w:szCs w:val="24"/>
         </w:rPr>
+        <w:lastRenderedPageBreak/>
         <w:t>The pump terminals are connected to OUT1 and OUT2 on the L298N board.</w:t>
       </w:r>
     </w:p>
@@ -4577,6 +4460,232 @@
     </w:lvl>
   </w:abstractNum>
   <w:abstractNum w:abstractNumId="2" w15:restartNumberingAfterBreak="0">
+    <w:nsid w:val="3FEB6C90"/>
+    <w:multiLevelType w:val="hybridMultilevel"/>
+    <w:tmpl w:val="61709930"/>
+    <w:lvl w:ilvl="0" w:tplc="04090001">
+      <w:start w:val="1"/>
+      <w:numFmt w:val="bullet"/>
+      <w:lvlText w:val=""/>
+      <w:lvlJc w:val="left"/>
+      <w:pPr>
+        <w:ind w:left="720" w:hanging="360"/>
+      </w:pPr>
+      <w:rPr>
+        <w:rFonts w:ascii="Symbol" w:hAnsi="Symbol" w:hint="default"/>
+      </w:rPr>
+    </w:lvl>
+    <w:lvl w:ilvl="1" w:tplc="04090003" w:tentative="1">
+      <w:start w:val="1"/>
+      <w:numFmt w:val="bullet"/>
+      <w:lvlText w:val="o"/>
+      <w:lvlJc w:val="left"/>
+      <w:pPr>
+        <w:ind w:left="1440" w:hanging="360"/>
+      </w:pPr>
+      <w:rPr>
+        <w:rFonts w:ascii="Courier New" w:hAnsi="Courier New" w:cs="Courier New" w:hint="default"/>
+      </w:rPr>
+    </w:lvl>
+    <w:lvl w:ilvl="2" w:tplc="04090005" w:tentative="1">
+      <w:start w:val="1"/>
+      <w:numFmt w:val="bullet"/>
+      <w:lvlText w:val=""/>
+      <w:lvlJc w:val="left"/>
+      <w:pPr>
+        <w:ind w:left="2160" w:hanging="360"/>
+      </w:pPr>
+      <w:rPr>
+        <w:rFonts w:ascii="Wingdings" w:hAnsi="Wingdings" w:hint="default"/>
+      </w:rPr>
+    </w:lvl>
+    <w:lvl w:ilvl="3" w:tplc="04090001" w:tentative="1">
+      <w:start w:val="1"/>
+      <w:numFmt w:val="bullet"/>
+      <w:lvlText w:val=""/>
+      <w:lvlJc w:val="left"/>
+      <w:pPr>
+        <w:ind w:left="2880" w:hanging="360"/>
+      </w:pPr>
+      <w:rPr>
+        <w:rFonts w:ascii="Symbol" w:hAnsi="Symbol" w:hint="default"/>
+      </w:rPr>
+    </w:lvl>
+    <w:lvl w:ilvl="4" w:tplc="04090003" w:tentative="1">
+      <w:start w:val="1"/>
+      <w:numFmt w:val="bullet"/>
+      <w:lvlText w:val="o"/>
+      <w:lvlJc w:val="left"/>
+      <w:pPr>
+        <w:ind w:left="3600" w:hanging="360"/>
+      </w:pPr>
+      <w:rPr>
+        <w:rFonts w:ascii="Courier New" w:hAnsi="Courier New" w:cs="Courier New" w:hint="default"/>
+      </w:rPr>
+    </w:lvl>
+    <w:lvl w:ilvl="5" w:tplc="04090005" w:tentative="1">
+      <w:start w:val="1"/>
+      <w:numFmt w:val="bullet"/>
+      <w:lvlText w:val=""/>
+      <w:lvlJc w:val="left"/>
+      <w:pPr>
+        <w:ind w:left="4320" w:hanging="360"/>
+      </w:pPr>
+      <w:rPr>
+        <w:rFonts w:ascii="Wingdings" w:hAnsi="Wingdings" w:hint="default"/>
+      </w:rPr>
+    </w:lvl>
+    <w:lvl w:ilvl="6" w:tplc="04090001" w:tentative="1">
+      <w:start w:val="1"/>
+      <w:numFmt w:val="bullet"/>
+      <w:lvlText w:val=""/>
+      <w:lvlJc w:val="left"/>
+      <w:pPr>
+        <w:ind w:left="5040" w:hanging="360"/>
+      </w:pPr>
+      <w:rPr>
+        <w:rFonts w:ascii="Symbol" w:hAnsi="Symbol" w:hint="default"/>
+      </w:rPr>
+    </w:lvl>
+    <w:lvl w:ilvl="7" w:tplc="04090003" w:tentative="1">
+      <w:start w:val="1"/>
+      <w:numFmt w:val="bullet"/>
+      <w:lvlText w:val="o"/>
+      <w:lvlJc w:val="left"/>
+      <w:pPr>
+        <w:ind w:left="5760" w:hanging="360"/>
+      </w:pPr>
+      <w:rPr>
+        <w:rFonts w:ascii="Courier New" w:hAnsi="Courier New" w:cs="Courier New" w:hint="default"/>
+      </w:rPr>
+    </w:lvl>
+    <w:lvl w:ilvl="8" w:tplc="04090005" w:tentative="1">
+      <w:start w:val="1"/>
+      <w:numFmt w:val="bullet"/>
+      <w:lvlText w:val=""/>
+      <w:lvlJc w:val="left"/>
+      <w:pPr>
+        <w:ind w:left="6480" w:hanging="360"/>
+      </w:pPr>
+      <w:rPr>
+        <w:rFonts w:ascii="Wingdings" w:hAnsi="Wingdings" w:hint="default"/>
+      </w:rPr>
+    </w:lvl>
+  </w:abstractNum>
+  <w:abstractNum w:abstractNumId="3" w15:restartNumberingAfterBreak="0">
+    <w:nsid w:val="70734B8D"/>
+    <w:multiLevelType w:val="hybridMultilevel"/>
+    <w:tmpl w:val="1186B834"/>
+    <w:lvl w:ilvl="0" w:tplc="04090001">
+      <w:start w:val="1"/>
+      <w:numFmt w:val="bullet"/>
+      <w:lvlText w:val=""/>
+      <w:lvlJc w:val="left"/>
+      <w:pPr>
+        <w:ind w:left="720" w:hanging="360"/>
+      </w:pPr>
+      <w:rPr>
+        <w:rFonts w:ascii="Symbol" w:hAnsi="Symbol" w:hint="default"/>
+      </w:rPr>
+    </w:lvl>
+    <w:lvl w:ilvl="1" w:tplc="04090003" w:tentative="1">
+      <w:start w:val="1"/>
+      <w:numFmt w:val="bullet"/>
+      <w:lvlText w:val="o"/>
+      <w:lvlJc w:val="left"/>
+      <w:pPr>
+        <w:ind w:left="1440" w:hanging="360"/>
+      </w:pPr>
+      <w:rPr>
+        <w:rFonts w:ascii="Courier New" w:hAnsi="Courier New" w:cs="Courier New" w:hint="default"/>
+      </w:rPr>
+    </w:lvl>
+    <w:lvl w:ilvl="2" w:tplc="04090005" w:tentative="1">
+      <w:start w:val="1"/>
+      <w:numFmt w:val="bullet"/>
+      <w:lvlText w:val=""/>
+      <w:lvlJc w:val="left"/>
+      <w:pPr>
+        <w:ind w:left="2160" w:hanging="360"/>
+      </w:pPr>
+      <w:rPr>
+        <w:rFonts w:ascii="Wingdings" w:hAnsi="Wingdings" w:hint="default"/>
+      </w:rPr>
+    </w:lvl>
+    <w:lvl w:ilvl="3" w:tplc="04090001" w:tentative="1">
+      <w:start w:val="1"/>
+      <w:numFmt w:val="bullet"/>
+      <w:lvlText w:val=""/>
+      <w:lvlJc w:val="left"/>
+      <w:pPr>
+        <w:ind w:left="2880" w:hanging="360"/>
+      </w:pPr>
+      <w:rPr>
+        <w:rFonts w:ascii="Symbol" w:hAnsi="Symbol" w:hint="default"/>
+      </w:rPr>
+    </w:lvl>
+    <w:lvl w:ilvl="4" w:tplc="04090003" w:tentative="1">
+      <w:start w:val="1"/>
+      <w:numFmt w:val="bullet"/>
+      <w:lvlText w:val="o"/>
+      <w:lvlJc w:val="left"/>
+      <w:pPr>
+        <w:ind w:left="3600" w:hanging="360"/>
+      </w:pPr>
+      <w:rPr>
+        <w:rFonts w:ascii="Courier New" w:hAnsi="Courier New" w:cs="Courier New" w:hint="default"/>
+      </w:rPr>
+    </w:lvl>
+    <w:lvl w:ilvl="5" w:tplc="04090005" w:tentative="1">
+      <w:start w:val="1"/>
+      <w:numFmt w:val="bullet"/>
+      <w:lvlText w:val=""/>
+      <w:lvlJc w:val="left"/>
+      <w:pPr>
+        <w:ind w:left="4320" w:hanging="360"/>
+      </w:pPr>
+      <w:rPr>
+        <w:rFonts w:ascii="Wingdings" w:hAnsi="Wingdings" w:hint="default"/>
+      </w:rPr>
+    </w:lvl>
+    <w:lvl w:ilvl="6" w:tplc="04090001" w:tentative="1">
+      <w:start w:val="1"/>
+      <w:numFmt w:val="bullet"/>
+      <w:lvlText w:val=""/>
+      <w:lvlJc w:val="left"/>
+      <w:pPr>
+        <w:ind w:left="5040" w:hanging="360"/>
+      </w:pPr>
+      <w:rPr>
+        <w:rFonts w:ascii="Symbol" w:hAnsi="Symbol" w:hint="default"/>
+      </w:rPr>
+    </w:lvl>
+    <w:lvl w:ilvl="7" w:tplc="04090003" w:tentative="1">
+      <w:start w:val="1"/>
+      <w:numFmt w:val="bullet"/>
+      <w:lvlText w:val="o"/>
+      <w:lvlJc w:val="left"/>
+      <w:pPr>
+        <w:ind w:left="5760" w:hanging="360"/>
+      </w:pPr>
+      <w:rPr>
+        <w:rFonts w:ascii="Courier New" w:hAnsi="Courier New" w:cs="Courier New" w:hint="default"/>
+      </w:rPr>
+    </w:lvl>
+    <w:lvl w:ilvl="8" w:tplc="04090005" w:tentative="1">
+      <w:start w:val="1"/>
+      <w:numFmt w:val="bullet"/>
+      <w:lvlText w:val=""/>
+      <w:lvlJc w:val="left"/>
+      <w:pPr>
+        <w:ind w:left="6480" w:hanging="360"/>
+      </w:pPr>
+      <w:rPr>
+        <w:rFonts w:ascii="Wingdings" w:hAnsi="Wingdings" w:hint="default"/>
+      </w:rPr>
+    </w:lvl>
+  </w:abstractNum>
+  <w:abstractNum w:abstractNumId="4" w15:restartNumberingAfterBreak="0">
     <w:nsid w:val="7A281DB6"/>
     <w:multiLevelType w:val="multilevel"/>
     <w:tmpl w:val="135AE654"/>
@@ -4725,7 +4834,7 @@
       </w:rPr>
     </w:lvl>
   </w:abstractNum>
-  <w:abstractNum w:abstractNumId="3" w15:restartNumberingAfterBreak="0">
+  <w:abstractNum w:abstractNumId="5" w15:restartNumberingAfterBreak="0">
     <w:nsid w:val="7EEA1C59"/>
     <w:multiLevelType w:val="multilevel"/>
     <w:tmpl w:val="9588310C"/>
@@ -4878,13 +4987,19 @@
     <w:abstractNumId w:val="1"/>
   </w:num>
   <w:num w:numId="2">
-    <w:abstractNumId w:val="2"/>
+    <w:abstractNumId w:val="4"/>
   </w:num>
   <w:num w:numId="3">
-    <w:abstractNumId w:val="3"/>
+    <w:abstractNumId w:val="5"/>
   </w:num>
   <w:num w:numId="4">
     <w:abstractNumId w:val="0"/>
+  </w:num>
+  <w:num w:numId="5">
+    <w:abstractNumId w:val="2"/>
+  </w:num>
+  <w:num w:numId="6">
+    <w:abstractNumId w:val="3"/>
   </w:num>
 </w:numbering>
 </file>
@@ -5349,6 +5464,7 @@
   <w:style w:type="character" w:default="1" w:styleId="DefaultParagraphFont">
     <w:name w:val="Default Paragraph Font"/>
     <w:uiPriority w:val="1"/>
+    <w:semiHidden/>
     <w:unhideWhenUsed/>
   </w:style>
   <w:style w:type="table" w:default="1" w:styleId="TableNormal">

</xml_diff>

<commit_message>
Udpated readme with API specification
</commit_message>
<xml_diff>
--- a/Readme.docx
+++ b/Readme.docx
@@ -417,6 +417,11 @@
           <w:ilvl w:val="0"/>
           <w:numId w:val="5"/>
         </w:numPr>
+        <w:rPr>
+          <w:rFonts w:ascii="Courier New" w:hAnsi="Courier New" w:cs="Courier New"/>
+          <w:sz w:val="20"/>
+          <w:szCs w:val="20"/>
+        </w:rPr>
       </w:pPr>
       <w:r>
         <w:t>GET /pump: Returns the pump data as a JSON document. Example</w:t>
@@ -428,21 +433,54 @@
         <w:t xml:space="preserve"> body</w:t>
       </w:r>
       <w:r>
-        <w:t>: {</w:t>
-      </w:r>
-      <w:r>
+        <w:t xml:space="preserve">: </w:t>
+      </w:r>
+      <w:r>
+        <w:rPr>
+          <w:rFonts w:ascii="Courier New" w:hAnsi="Courier New" w:cs="Courier New"/>
+          <w:sz w:val="20"/>
+          <w:szCs w:val="20"/>
+        </w:rPr>
+        <w:t>{</w:t>
+      </w:r>
+      <w:r>
+        <w:rPr>
+          <w:rFonts w:ascii="Courier New" w:hAnsi="Courier New" w:cs="Courier New"/>
+          <w:sz w:val="20"/>
+          <w:szCs w:val="20"/>
+        </w:rPr>
         <w:t>“</w:t>
       </w:r>
       <w:r>
+        <w:rPr>
+          <w:rFonts w:ascii="Courier New" w:hAnsi="Courier New" w:cs="Courier New"/>
+          <w:sz w:val="20"/>
+          <w:szCs w:val="20"/>
+        </w:rPr>
         <w:t>id</w:t>
       </w:r>
       <w:r>
+        <w:rPr>
+          <w:rFonts w:ascii="Courier New" w:hAnsi="Courier New" w:cs="Courier New"/>
+          <w:sz w:val="20"/>
+          <w:szCs w:val="20"/>
+        </w:rPr>
         <w:t>”</w:t>
       </w:r>
       <w:r>
+        <w:rPr>
+          <w:rFonts w:ascii="Courier New" w:hAnsi="Courier New" w:cs="Courier New"/>
+          <w:sz w:val="20"/>
+          <w:szCs w:val="20"/>
+        </w:rPr>
         <w:t>:</w:t>
       </w:r>
       <w:r>
+        <w:rPr>
+          <w:rFonts w:ascii="Courier New" w:hAnsi="Courier New" w:cs="Courier New"/>
+          <w:sz w:val="20"/>
+          <w:szCs w:val="20"/>
+        </w:rPr>
         <w:t>1, “port”:2, “status”: 0}</w:t>
       </w:r>
     </w:p>
@@ -453,6 +491,11 @@
           <w:ilvl w:val="0"/>
           <w:numId w:val="5"/>
         </w:numPr>
+        <w:rPr>
+          <w:rFonts w:ascii="Courier New" w:hAnsi="Courier New" w:cs="Courier New"/>
+          <w:sz w:val="20"/>
+          <w:szCs w:val="20"/>
+        </w:rPr>
       </w:pPr>
       <w:r>
         <w:t>GET /pump/on: Turns the pump on and returns the pump data as a JSON document. Example response</w:t>
@@ -464,6 +507,11 @@
         <w:t xml:space="preserve">: </w:t>
       </w:r>
       <w:r>
+        <w:rPr>
+          <w:rFonts w:ascii="Courier New" w:hAnsi="Courier New" w:cs="Courier New"/>
+          <w:sz w:val="20"/>
+          <w:szCs w:val="20"/>
+        </w:rPr>
         <w:t>{“id”:1, “port”:2, “status”: 0}</w:t>
       </w:r>
     </w:p>
@@ -474,6 +522,11 @@
           <w:ilvl w:val="0"/>
           <w:numId w:val="5"/>
         </w:numPr>
+        <w:rPr>
+          <w:rFonts w:ascii="Courier New" w:hAnsi="Courier New" w:cs="Courier New"/>
+          <w:sz w:val="20"/>
+          <w:szCs w:val="20"/>
+        </w:rPr>
       </w:pPr>
       <w:r>
         <w:t>GET /pump/off: Turns the pump off and returns the pump data as a JSON document. Example response</w:t>
@@ -485,12 +538,27 @@
         <w:t xml:space="preserve">: </w:t>
       </w:r>
       <w:r>
+        <w:rPr>
+          <w:rFonts w:ascii="Courier New" w:hAnsi="Courier New" w:cs="Courier New"/>
+          <w:sz w:val="20"/>
+          <w:szCs w:val="20"/>
+        </w:rPr>
         <w:t xml:space="preserve">{“id”:1, “port”:2, “status”: </w:t>
       </w:r>
       <w:r>
+        <w:rPr>
+          <w:rFonts w:ascii="Courier New" w:hAnsi="Courier New" w:cs="Courier New"/>
+          <w:sz w:val="20"/>
+          <w:szCs w:val="20"/>
+        </w:rPr>
         <w:t>1</w:t>
       </w:r>
       <w:r>
+        <w:rPr>
+          <w:rFonts w:ascii="Courier New" w:hAnsi="Courier New" w:cs="Courier New"/>
+          <w:sz w:val="20"/>
+          <w:szCs w:val="20"/>
+        </w:rPr>
         <w:t>}</w:t>
       </w:r>
     </w:p>
@@ -599,70 +667,178 @@
     <w:p>
       <w:pPr>
         <w:pStyle w:val="NormalWeb"/>
-      </w:pPr>
-      <w:r>
-        <w:t>{"id": 0,  "type": "</w:t>
-      </w:r>
-      <w:proofErr w:type="spellStart"/>
-      <w:r>
+        <w:rPr>
+          <w:rFonts w:ascii="Courier New" w:hAnsi="Courier New" w:cs="Courier New"/>
+          <w:sz w:val="20"/>
+          <w:szCs w:val="20"/>
+        </w:rPr>
+      </w:pPr>
+      <w:r>
+        <w:rPr>
+          <w:rFonts w:ascii="Courier New" w:hAnsi="Courier New" w:cs="Courier New"/>
+          <w:sz w:val="20"/>
+          <w:szCs w:val="20"/>
+        </w:rPr>
+        <w:t xml:space="preserve">{"id": </w:t>
+      </w:r>
+      <w:proofErr w:type="gramStart"/>
+      <w:r>
+        <w:rPr>
+          <w:rFonts w:ascii="Courier New" w:hAnsi="Courier New" w:cs="Courier New"/>
+          <w:sz w:val="20"/>
+          <w:szCs w:val="20"/>
+        </w:rPr>
+        <w:t>0,  "</w:t>
+      </w:r>
+      <w:proofErr w:type="gramEnd"/>
+      <w:r>
+        <w:rPr>
+          <w:rFonts w:ascii="Courier New" w:hAnsi="Courier New" w:cs="Courier New"/>
+          <w:sz w:val="20"/>
+          <w:szCs w:val="20"/>
+        </w:rPr>
+        <w:t>type": "</w:t>
+      </w:r>
+      <w:proofErr w:type="spellStart"/>
+      <w:r>
+        <w:rPr>
+          <w:rFonts w:ascii="Courier New" w:hAnsi="Courier New" w:cs="Courier New"/>
+          <w:sz w:val="20"/>
+          <w:szCs w:val="20"/>
+        </w:rPr>
         <w:t>pump_water</w:t>
       </w:r>
       <w:proofErr w:type="spellEnd"/>
       <w:r>
+        <w:rPr>
+          <w:rFonts w:ascii="Courier New" w:hAnsi="Courier New" w:cs="Courier New"/>
+          <w:sz w:val="20"/>
+          <w:szCs w:val="20"/>
+        </w:rPr>
         <w:t>",  "</w:t>
       </w:r>
       <w:proofErr w:type="spellStart"/>
       <w:r>
+        <w:rPr>
+          <w:rFonts w:ascii="Courier New" w:hAnsi="Courier New" w:cs="Courier New"/>
+          <w:sz w:val="20"/>
+          <w:szCs w:val="20"/>
+        </w:rPr>
         <w:t>pumping_time</w:t>
       </w:r>
       <w:proofErr w:type="spellEnd"/>
       <w:r>
+        <w:rPr>
+          <w:rFonts w:ascii="Courier New" w:hAnsi="Courier New" w:cs="Courier New"/>
+          <w:sz w:val="20"/>
+          <w:szCs w:val="20"/>
+        </w:rPr>
         <w:t>": [0,</w:t>
       </w:r>
       <w:r>
+        <w:rPr>
+          <w:rFonts w:ascii="Courier New" w:hAnsi="Courier New" w:cs="Courier New"/>
+          <w:sz w:val="20"/>
+          <w:szCs w:val="20"/>
+        </w:rPr>
         <w:t xml:space="preserve"> </w:t>
       </w:r>
       <w:r>
+        <w:rPr>
+          <w:rFonts w:ascii="Courier New" w:hAnsi="Courier New" w:cs="Courier New"/>
+          <w:sz w:val="20"/>
+          <w:szCs w:val="20"/>
+        </w:rPr>
         <w:t>50],  "</w:t>
       </w:r>
       <w:proofErr w:type="spellStart"/>
       <w:r>
+        <w:rPr>
+          <w:rFonts w:ascii="Courier New" w:hAnsi="Courier New" w:cs="Courier New"/>
+          <w:sz w:val="20"/>
+          <w:szCs w:val="20"/>
+        </w:rPr>
         <w:t>pumping_speed</w:t>
       </w:r>
       <w:proofErr w:type="spellEnd"/>
       <w:r>
+        <w:rPr>
+          <w:rFonts w:ascii="Courier New" w:hAnsi="Courier New" w:cs="Courier New"/>
+          <w:sz w:val="20"/>
+          <w:szCs w:val="20"/>
+        </w:rPr>
         <w:t>": [0,255],  "</w:t>
       </w:r>
       <w:proofErr w:type="spellStart"/>
       <w:r>
+        <w:rPr>
+          <w:rFonts w:ascii="Courier New" w:hAnsi="Courier New" w:cs="Courier New"/>
+          <w:sz w:val="20"/>
+          <w:szCs w:val="20"/>
+        </w:rPr>
         <w:t>input_substances</w:t>
       </w:r>
       <w:proofErr w:type="spellEnd"/>
       <w:r>
+        <w:rPr>
+          <w:rFonts w:ascii="Courier New" w:hAnsi="Courier New" w:cs="Courier New"/>
+          <w:sz w:val="20"/>
+          <w:szCs w:val="20"/>
+        </w:rPr>
         <w:t>": ["Water"], "measure": [{"type": "temp", "</w:t>
       </w:r>
       <w:proofErr w:type="spellStart"/>
       <w:r>
+        <w:rPr>
+          <w:rFonts w:ascii="Courier New" w:hAnsi="Courier New" w:cs="Courier New"/>
+          <w:sz w:val="20"/>
+          <w:szCs w:val="20"/>
+        </w:rPr>
         <w:t>measure_time</w:t>
       </w:r>
       <w:proofErr w:type="spellEnd"/>
       <w:r>
+        <w:rPr>
+          <w:rFonts w:ascii="Courier New" w:hAnsi="Courier New" w:cs="Courier New"/>
+          <w:sz w:val="20"/>
+          <w:szCs w:val="20"/>
+        </w:rPr>
         <w:t>": ["</w:t>
       </w:r>
       <w:proofErr w:type="spellStart"/>
       <w:r>
+        <w:rPr>
+          <w:rFonts w:ascii="Courier New" w:hAnsi="Courier New" w:cs="Courier New"/>
+          <w:sz w:val="20"/>
+          <w:szCs w:val="20"/>
+        </w:rPr>
         <w:t>at_start</w:t>
       </w:r>
       <w:proofErr w:type="spellEnd"/>
       <w:r>
+        <w:rPr>
+          <w:rFonts w:ascii="Courier New" w:hAnsi="Courier New" w:cs="Courier New"/>
+          <w:sz w:val="20"/>
+          <w:szCs w:val="20"/>
+        </w:rPr>
         <w:t>",        "</w:t>
       </w:r>
       <w:proofErr w:type="spellStart"/>
       <w:r>
+        <w:rPr>
+          <w:rFonts w:ascii="Courier New" w:hAnsi="Courier New" w:cs="Courier New"/>
+          <w:sz w:val="20"/>
+          <w:szCs w:val="20"/>
+        </w:rPr>
         <w:t>at_end</w:t>
       </w:r>
       <w:proofErr w:type="spellEnd"/>
       <w:r>
+        <w:rPr>
+          <w:rFonts w:ascii="Courier New" w:hAnsi="Courier New" w:cs="Courier New"/>
+          <w:sz w:val="20"/>
+          <w:szCs w:val="20"/>
+        </w:rPr>
         <w:t>"]}]}</w:t>
       </w:r>
     </w:p>
@@ -679,11 +855,179 @@
       </w:r>
       <w:proofErr w:type="spellStart"/>
       <w:r>
+        <w:t>pump_</w:t>
+      </w:r>
+      <w:proofErr w:type="gramStart"/>
+      <w:r>
+        <w:t>water</w:t>
+      </w:r>
+      <w:proofErr w:type="spellEnd"/>
+      <w:r>
+        <w:t>:</w:t>
+      </w:r>
+      <w:proofErr w:type="gramEnd"/>
+      <w:r>
+        <w:t xml:space="preserve"> receives a request with the desired parameters, runs the operation and returns the measured data. </w:t>
+      </w:r>
+      <w:proofErr w:type="gramStart"/>
+      <w:r>
+        <w:t>Example</w:t>
+      </w:r>
+      <w:proofErr w:type="gramEnd"/>
+      <w:r>
+        <w:t xml:space="preserve"> request body:</w:t>
+      </w:r>
+    </w:p>
+    <w:p>
+      <w:pPr>
+        <w:pStyle w:val="NormalWeb"/>
+        <w:rPr>
+          <w:rFonts w:ascii="Courier New" w:hAnsi="Courier New" w:cs="Courier New"/>
+          <w:sz w:val="20"/>
+          <w:szCs w:val="20"/>
+        </w:rPr>
+      </w:pPr>
+      <w:proofErr w:type="gramStart"/>
+      <w:r>
+        <w:rPr>
+          <w:rFonts w:ascii="Courier New" w:hAnsi="Courier New" w:cs="Courier New"/>
+          <w:sz w:val="20"/>
+          <w:szCs w:val="20"/>
+        </w:rPr>
+        <w:t>{ "</w:t>
+      </w:r>
+      <w:proofErr w:type="gramEnd"/>
+      <w:r>
+        <w:rPr>
+          <w:rFonts w:ascii="Courier New" w:hAnsi="Courier New" w:cs="Courier New"/>
+          <w:sz w:val="20"/>
+          <w:szCs w:val="20"/>
+        </w:rPr>
+        <w:t>id": 1,  "type": "</w:t>
+      </w:r>
+      <w:proofErr w:type="spellStart"/>
+      <w:r>
+        <w:rPr>
+          <w:rFonts w:ascii="Courier New" w:hAnsi="Courier New" w:cs="Courier New"/>
+          <w:sz w:val="20"/>
+          <w:szCs w:val="20"/>
+        </w:rPr>
         <w:t>pump_water</w:t>
       </w:r>
       <w:proofErr w:type="spellEnd"/>
       <w:r>
-        <w:t>: receives a request with the desired parameters, runs the operation and returns the measured data. Example request body:</w:t>
+        <w:rPr>
+          <w:rFonts w:ascii="Courier New" w:hAnsi="Courier New" w:cs="Courier New"/>
+          <w:sz w:val="20"/>
+          <w:szCs w:val="20"/>
+        </w:rPr>
+        <w:t>",  "</w:t>
+      </w:r>
+      <w:proofErr w:type="spellStart"/>
+      <w:r>
+        <w:rPr>
+          <w:rFonts w:ascii="Courier New" w:hAnsi="Courier New" w:cs="Courier New"/>
+          <w:sz w:val="20"/>
+          <w:szCs w:val="20"/>
+        </w:rPr>
+        <w:t>pumping_time</w:t>
+      </w:r>
+      <w:proofErr w:type="spellEnd"/>
+      <w:r>
+        <w:rPr>
+          <w:rFonts w:ascii="Courier New" w:hAnsi="Courier New" w:cs="Courier New"/>
+          <w:sz w:val="20"/>
+          <w:szCs w:val="20"/>
+        </w:rPr>
+        <w:t>": 20,  "</w:t>
+      </w:r>
+      <w:proofErr w:type="spellStart"/>
+      <w:r>
+        <w:rPr>
+          <w:rFonts w:ascii="Courier New" w:hAnsi="Courier New" w:cs="Courier New"/>
+          <w:sz w:val="20"/>
+          <w:szCs w:val="20"/>
+        </w:rPr>
+        <w:t>pumping_speed</w:t>
+      </w:r>
+      <w:proofErr w:type="spellEnd"/>
+      <w:r>
+        <w:rPr>
+          <w:rFonts w:ascii="Courier New" w:hAnsi="Courier New" w:cs="Courier New"/>
+          <w:sz w:val="20"/>
+          <w:szCs w:val="20"/>
+        </w:rPr>
+        <w:t>": 100, "</w:t>
+      </w:r>
+      <w:proofErr w:type="spellStart"/>
+      <w:r>
+        <w:rPr>
+          <w:rFonts w:ascii="Courier New" w:hAnsi="Courier New" w:cs="Courier New"/>
+          <w:sz w:val="20"/>
+          <w:szCs w:val="20"/>
+        </w:rPr>
+        <w:t>input_substances</w:t>
+      </w:r>
+      <w:proofErr w:type="spellEnd"/>
+      <w:r>
+        <w:rPr>
+          <w:rFonts w:ascii="Courier New" w:hAnsi="Courier New" w:cs="Courier New"/>
+          <w:sz w:val="20"/>
+          <w:szCs w:val="20"/>
+        </w:rPr>
+        <w:t>": ["Water"],  "measure": [ {"type": "temp", "</w:t>
+      </w:r>
+      <w:proofErr w:type="spellStart"/>
+      <w:r>
+        <w:rPr>
+          <w:rFonts w:ascii="Courier New" w:hAnsi="Courier New" w:cs="Courier New"/>
+          <w:sz w:val="20"/>
+          <w:szCs w:val="20"/>
+        </w:rPr>
+        <w:t>measure_time</w:t>
+      </w:r>
+      <w:proofErr w:type="spellEnd"/>
+      <w:r>
+        <w:rPr>
+          <w:rFonts w:ascii="Courier New" w:hAnsi="Courier New" w:cs="Courier New"/>
+          <w:sz w:val="20"/>
+          <w:szCs w:val="20"/>
+        </w:rPr>
+        <w:t>": "</w:t>
+      </w:r>
+      <w:proofErr w:type="spellStart"/>
+      <w:r>
+        <w:rPr>
+          <w:rFonts w:ascii="Courier New" w:hAnsi="Courier New" w:cs="Courier New"/>
+          <w:sz w:val="20"/>
+          <w:szCs w:val="20"/>
+        </w:rPr>
+        <w:t>at_end</w:t>
+      </w:r>
+      <w:proofErr w:type="spellEnd"/>
+      <w:r>
+        <w:rPr>
+          <w:rFonts w:ascii="Courier New" w:hAnsi="Courier New" w:cs="Courier New"/>
+          <w:sz w:val="20"/>
+          <w:szCs w:val="20"/>
+        </w:rPr>
+        <w:t>" }]</w:t>
+      </w:r>
+      <w:r>
+        <w:rPr>
+          <w:rFonts w:ascii="Courier New" w:hAnsi="Courier New" w:cs="Courier New"/>
+          <w:sz w:val="20"/>
+          <w:szCs w:val="20"/>
+        </w:rPr>
+        <w:t xml:space="preserve"> </w:t>
+      </w:r>
+      <w:r>
+        <w:rPr>
+          <w:rFonts w:ascii="Courier New" w:hAnsi="Courier New" w:cs="Courier New"/>
+          <w:sz w:val="20"/>
+          <w:szCs w:val="20"/>
+        </w:rPr>
+        <w:t>}</w:t>
       </w:r>
     </w:p>
     <w:p>
@@ -691,61 +1035,179 @@
         <w:pStyle w:val="NormalWeb"/>
       </w:pPr>
       <w:r>
-        <w:t>{ "id": 1,  "type": "</w:t>
-      </w:r>
-      <w:proofErr w:type="spellStart"/>
-      <w:r>
+        <w:t>Example response body</w:t>
+      </w:r>
+    </w:p>
+    <w:p>
+      <w:pPr>
+        <w:pStyle w:val="NormalWeb"/>
+        <w:rPr>
+          <w:rFonts w:ascii="Courier New" w:hAnsi="Courier New" w:cs="Courier New"/>
+          <w:sz w:val="20"/>
+          <w:szCs w:val="20"/>
+        </w:rPr>
+      </w:pPr>
+      <w:r>
+        <w:rPr>
+          <w:rFonts w:ascii="Courier New" w:hAnsi="Courier New" w:cs="Courier New"/>
+          <w:sz w:val="20"/>
+          <w:szCs w:val="20"/>
+        </w:rPr>
+        <w:t xml:space="preserve">{"id": </w:t>
+      </w:r>
+      <w:proofErr w:type="gramStart"/>
+      <w:r>
+        <w:rPr>
+          <w:rFonts w:ascii="Courier New" w:hAnsi="Courier New" w:cs="Courier New"/>
+          <w:sz w:val="20"/>
+          <w:szCs w:val="20"/>
+        </w:rPr>
+        <w:t>1,  "</w:t>
+      </w:r>
+      <w:proofErr w:type="spellStart"/>
+      <w:proofErr w:type="gramEnd"/>
+      <w:r>
+        <w:rPr>
+          <w:rFonts w:ascii="Courier New" w:hAnsi="Courier New" w:cs="Courier New"/>
+          <w:sz w:val="20"/>
+          <w:szCs w:val="20"/>
+        </w:rPr>
+        <w:t>meta_data</w:t>
+      </w:r>
+      <w:proofErr w:type="spellEnd"/>
+      <w:r>
+        <w:rPr>
+          <w:rFonts w:ascii="Courier New" w:hAnsi="Courier New" w:cs="Courier New"/>
+          <w:sz w:val="20"/>
+          <w:szCs w:val="20"/>
+        </w:rPr>
+        <w:t>": { "id": 1,  "type": "</w:t>
+      </w:r>
+      <w:proofErr w:type="spellStart"/>
+      <w:r>
+        <w:rPr>
+          <w:rFonts w:ascii="Courier New" w:hAnsi="Courier New" w:cs="Courier New"/>
+          <w:sz w:val="20"/>
+          <w:szCs w:val="20"/>
+        </w:rPr>
         <w:t>pump_water</w:t>
       </w:r>
       <w:proofErr w:type="spellEnd"/>
       <w:r>
+        <w:rPr>
+          <w:rFonts w:ascii="Courier New" w:hAnsi="Courier New" w:cs="Courier New"/>
+          <w:sz w:val="20"/>
+          <w:szCs w:val="20"/>
+        </w:rPr>
         <w:t>",  "</w:t>
       </w:r>
       <w:proofErr w:type="spellStart"/>
       <w:r>
+        <w:rPr>
+          <w:rFonts w:ascii="Courier New" w:hAnsi="Courier New" w:cs="Courier New"/>
+          <w:sz w:val="20"/>
+          <w:szCs w:val="20"/>
+        </w:rPr>
         <w:t>pumping_time</w:t>
       </w:r>
       <w:proofErr w:type="spellEnd"/>
       <w:r>
-        <w:t>": 20,  "</w:t>
-      </w:r>
-      <w:proofErr w:type="spellStart"/>
-      <w:r>
+        <w:rPr>
+          <w:rFonts w:ascii="Courier New" w:hAnsi="Courier New" w:cs="Courier New"/>
+          <w:sz w:val="20"/>
+          <w:szCs w:val="20"/>
+        </w:rPr>
+        <w:t>": 20,   "</w:t>
+      </w:r>
+      <w:proofErr w:type="spellStart"/>
+      <w:r>
+        <w:rPr>
+          <w:rFonts w:ascii="Courier New" w:hAnsi="Courier New" w:cs="Courier New"/>
+          <w:sz w:val="20"/>
+          <w:szCs w:val="20"/>
+        </w:rPr>
         <w:t>pumping_speed</w:t>
       </w:r>
       <w:proofErr w:type="spellEnd"/>
       <w:r>
+        <w:rPr>
+          <w:rFonts w:ascii="Courier New" w:hAnsi="Courier New" w:cs="Courier New"/>
+          <w:sz w:val="20"/>
+          <w:szCs w:val="20"/>
+        </w:rPr>
         <w:t>": 100, "</w:t>
       </w:r>
       <w:proofErr w:type="spellStart"/>
       <w:r>
+        <w:rPr>
+          <w:rFonts w:ascii="Courier New" w:hAnsi="Courier New" w:cs="Courier New"/>
+          <w:sz w:val="20"/>
+          <w:szCs w:val="20"/>
+        </w:rPr>
         <w:t>input_substances</w:t>
       </w:r>
       <w:proofErr w:type="spellEnd"/>
       <w:r>
-        <w:t>": ["Water"],  "measure": [ {"type": "temp", "</w:t>
-      </w:r>
-      <w:proofErr w:type="spellStart"/>
-      <w:r>
+        <w:rPr>
+          <w:rFonts w:ascii="Courier New" w:hAnsi="Courier New" w:cs="Courier New"/>
+          <w:sz w:val="20"/>
+          <w:szCs w:val="20"/>
+        </w:rPr>
+        <w:t>": [ "Water" ], "measure": [ { "type": "temp",       "</w:t>
+      </w:r>
+      <w:proofErr w:type="spellStart"/>
+      <w:r>
+        <w:rPr>
+          <w:rFonts w:ascii="Courier New" w:hAnsi="Courier New" w:cs="Courier New"/>
+          <w:sz w:val="20"/>
+          <w:szCs w:val="20"/>
+        </w:rPr>
         <w:t>measure_time</w:t>
       </w:r>
       <w:proofErr w:type="spellEnd"/>
       <w:r>
+        <w:rPr>
+          <w:rFonts w:ascii="Courier New" w:hAnsi="Courier New" w:cs="Courier New"/>
+          <w:sz w:val="20"/>
+          <w:szCs w:val="20"/>
+        </w:rPr>
         <w:t>": "</w:t>
       </w:r>
       <w:proofErr w:type="spellStart"/>
       <w:r>
+        <w:rPr>
+          <w:rFonts w:ascii="Courier New" w:hAnsi="Courier New" w:cs="Courier New"/>
+          <w:sz w:val="20"/>
+          <w:szCs w:val="20"/>
+        </w:rPr>
         <w:t>at_end</w:t>
       </w:r>
       <w:proofErr w:type="spellEnd"/>
       <w:r>
-        <w:t>" }]</w:t>
-      </w:r>
-      <w:r>
-        <w:t xml:space="preserve"> </w:t>
-      </w:r>
-      <w:r>
-        <w:t>}</w:t>
+        <w:rPr>
+          <w:rFonts w:ascii="Courier New" w:hAnsi="Courier New" w:cs="Courier New"/>
+          <w:sz w:val="20"/>
+          <w:szCs w:val="20"/>
+        </w:rPr>
+        <w:t>" } ] }, "data": [ {"type": "temp", "</w:t>
+      </w:r>
+      <w:proofErr w:type="spellStart"/>
+      <w:r>
+        <w:rPr>
+          <w:rFonts w:ascii="Courier New" w:hAnsi="Courier New" w:cs="Courier New"/>
+          <w:sz w:val="20"/>
+          <w:szCs w:val="20"/>
+        </w:rPr>
+        <w:t>measured_data</w:t>
+      </w:r>
+      <w:proofErr w:type="spellEnd"/>
+      <w:r>
+        <w:rPr>
+          <w:rFonts w:ascii="Courier New" w:hAnsi="Courier New" w:cs="Courier New"/>
+          <w:sz w:val="20"/>
+          <w:szCs w:val="20"/>
+        </w:rPr>
+        <w:t>": 21.5 } ]}</w:t>
       </w:r>
     </w:p>
     <w:p>
@@ -753,23 +1215,17 @@
         <w:pStyle w:val="NormalWeb"/>
       </w:pPr>
       <w:r>
-        <w:t>Example response body</w:t>
-      </w:r>
-    </w:p>
-    <w:p>
-      <w:pPr>
-        <w:pStyle w:val="NormalWeb"/>
-      </w:pPr>
-      <w:r>
-        <w:t>{"id": 1,  "</w:t>
-      </w:r>
-      <w:proofErr w:type="spellStart"/>
-      <w:r>
-        <w:t>meta_data</w:t>
-      </w:r>
-      <w:proofErr w:type="spellEnd"/>
-      <w:r>
-        <w:t>": { "id": 1,  "type": "</w:t>
+        <w:t xml:space="preserve">A more detailed specification </w:t>
+      </w:r>
+      <w:r>
+        <w:t xml:space="preserve">can be seen </w:t>
+      </w:r>
+      <w:proofErr w:type="gramStart"/>
+      <w:r>
+        <w:t xml:space="preserve">in  </w:t>
+      </w:r>
+      <w:r>
+        <w:t>/Operations/</w:t>
       </w:r>
       <w:proofErr w:type="spellStart"/>
       <w:r>
@@ -777,76 +1233,6 @@
       </w:r>
       <w:proofErr w:type="spellEnd"/>
       <w:r>
-        <w:t>",  "</w:t>
-      </w:r>
-      <w:proofErr w:type="spellStart"/>
-      <w:r>
-        <w:t>pumping_time</w:t>
-      </w:r>
-      <w:proofErr w:type="spellEnd"/>
-      <w:r>
-        <w:t>": 20,   "</w:t>
-      </w:r>
-      <w:proofErr w:type="spellStart"/>
-      <w:r>
-        <w:t>pumping_speed</w:t>
-      </w:r>
-      <w:proofErr w:type="spellEnd"/>
-      <w:r>
-        <w:t>": 100, "</w:t>
-      </w:r>
-      <w:proofErr w:type="spellStart"/>
-      <w:r>
-        <w:t>input_substances</w:t>
-      </w:r>
-      <w:proofErr w:type="spellEnd"/>
-      <w:r>
-        <w:t>": [ "Water" ], "measure": [ { "type": "temp",       "</w:t>
-      </w:r>
-      <w:proofErr w:type="spellStart"/>
-      <w:r>
-        <w:t>measure_time</w:t>
-      </w:r>
-      <w:proofErr w:type="spellEnd"/>
-      <w:r>
-        <w:t>": "</w:t>
-      </w:r>
-      <w:proofErr w:type="spellStart"/>
-      <w:r>
-        <w:t>at_end</w:t>
-      </w:r>
-      <w:proofErr w:type="spellEnd"/>
-      <w:r>
-        <w:t>" } ] }, "data": [ {"type": "temp", "</w:t>
-      </w:r>
-      <w:proofErr w:type="spellStart"/>
-      <w:r>
-        <w:t>measured_data</w:t>
-      </w:r>
-      <w:proofErr w:type="spellEnd"/>
-      <w:r>
-        <w:t>": 21.5 } ]}</w:t>
-      </w:r>
-    </w:p>
-    <w:p>
-      <w:pPr>
-        <w:pStyle w:val="NormalWeb"/>
-      </w:pPr>
-      <w:r>
-        <w:t xml:space="preserve">A more detailed specification </w:t>
-      </w:r>
-      <w:r>
-        <w:t xml:space="preserve">can be seen in  </w:t>
-      </w:r>
-      <w:r>
-        <w:t>/Operations/</w:t>
-      </w:r>
-      <w:proofErr w:type="spellStart"/>
-      <w:r>
-        <w:t>pump_water</w:t>
-      </w:r>
-      <w:proofErr w:type="spellEnd"/>
-      <w:r>
         <w:t>/</w:t>
       </w:r>
       <w:proofErr w:type="spellStart"/>
@@ -854,6 +1240,7 @@
         <w:t>pump_waterapi.yaml</w:t>
       </w:r>
       <w:proofErr w:type="spellEnd"/>
+      <w:proofErr w:type="gramEnd"/>
       <w:r>
         <w:t xml:space="preserve"> </w:t>
       </w:r>
@@ -1052,7 +1439,23 @@
           <w:sz w:val="24"/>
           <w:szCs w:val="24"/>
         </w:rPr>
-        <w:t xml:space="preserve"> is done in the Arduino language and makes use of the ESP8266WebServer and </w:t>
+        <w:t xml:space="preserve"> is </w:t>
+      </w:r>
+      <w:r>
+        <w:rPr>
+          <w:rFonts w:ascii="Times New Roman" w:eastAsia="Times New Roman" w:hAnsi="Times New Roman" w:cs="Times New Roman"/>
+          <w:sz w:val="24"/>
+          <w:szCs w:val="24"/>
+        </w:rPr>
+        <w:t>built</w:t>
+      </w:r>
+      <w:r>
+        <w:rPr>
+          <w:rFonts w:ascii="Times New Roman" w:eastAsia="Times New Roman" w:hAnsi="Times New Roman" w:cs="Times New Roman"/>
+          <w:sz w:val="24"/>
+          <w:szCs w:val="24"/>
+        </w:rPr>
+        <w:t xml:space="preserve"> in the Arduino language and makes use of the ESP8266WebServer and </w:t>
       </w:r>
       <w:proofErr w:type="spellStart"/>
       <w:r>
@@ -1078,7 +1481,25 @@
           <w:sz w:val="24"/>
           <w:szCs w:val="24"/>
         </w:rPr>
-        <w:t xml:space="preserve"> (i.e. </w:t>
+        <w:t xml:space="preserve"> (</w:t>
+      </w:r>
+      <w:proofErr w:type="gramStart"/>
+      <w:r>
+        <w:rPr>
+          <w:rFonts w:ascii="Times New Roman" w:eastAsia="Times New Roman" w:hAnsi="Times New Roman" w:cs="Times New Roman"/>
+          <w:sz w:val="24"/>
+          <w:szCs w:val="24"/>
+        </w:rPr>
+        <w:t>i.e.</w:t>
+      </w:r>
+      <w:proofErr w:type="gramEnd"/>
+      <w:r>
+        <w:rPr>
+          <w:rFonts w:ascii="Times New Roman" w:eastAsia="Times New Roman" w:hAnsi="Times New Roman" w:cs="Times New Roman"/>
+          <w:sz w:val="24"/>
+          <w:szCs w:val="24"/>
+        </w:rPr>
+        <w:t xml:space="preserve"> </w:t>
       </w:r>
       <w:proofErr w:type="spellStart"/>
       <w:r>
@@ -1176,7 +1597,25 @@
           <w:sz w:val="24"/>
           <w:szCs w:val="24"/>
         </w:rPr>
-        <w:t xml:space="preserve"> GET) and path (i.e. /pump), with the corresponding program routine or action</w:t>
+        <w:t xml:space="preserve"> GET) and path (</w:t>
+      </w:r>
+      <w:proofErr w:type="gramStart"/>
+      <w:r>
+        <w:rPr>
+          <w:rFonts w:ascii="Times New Roman" w:eastAsia="Times New Roman" w:hAnsi="Times New Roman" w:cs="Times New Roman"/>
+          <w:sz w:val="24"/>
+          <w:szCs w:val="24"/>
+        </w:rPr>
+        <w:t>i.e.</w:t>
+      </w:r>
+      <w:proofErr w:type="gramEnd"/>
+      <w:r>
+        <w:rPr>
+          <w:rFonts w:ascii="Times New Roman" w:eastAsia="Times New Roman" w:hAnsi="Times New Roman" w:cs="Times New Roman"/>
+          <w:sz w:val="24"/>
+          <w:szCs w:val="24"/>
+        </w:rPr>
+        <w:t xml:space="preserve"> /pump), with the corresponding program routine or action</w:t>
       </w:r>
       <w:r>
         <w:rPr>
@@ -1255,16 +1694,34 @@
           <w:sz w:val="20"/>
           <w:szCs w:val="20"/>
         </w:rPr>
-        <w:t>config_rest_server_routing</w:t>
-      </w:r>
-      <w:proofErr w:type="spellEnd"/>
-      <w:r>
-        <w:rPr>
-          <w:rFonts w:ascii="Courier New" w:eastAsia="Times New Roman" w:hAnsi="Courier New" w:cs="Courier New"/>
-          <w:sz w:val="20"/>
-          <w:szCs w:val="20"/>
-        </w:rPr>
-        <w:t>() { //Routing function: Set actions for incoming commands and locations</w:t>
+        <w:t>config_rest_server_</w:t>
+      </w:r>
+      <w:proofErr w:type="gramStart"/>
+      <w:r>
+        <w:rPr>
+          <w:rFonts w:ascii="Courier New" w:eastAsia="Times New Roman" w:hAnsi="Courier New" w:cs="Courier New"/>
+          <w:sz w:val="20"/>
+          <w:szCs w:val="20"/>
+        </w:rPr>
+        <w:t>routing</w:t>
+      </w:r>
+      <w:proofErr w:type="spellEnd"/>
+      <w:r>
+        <w:rPr>
+          <w:rFonts w:ascii="Courier New" w:eastAsia="Times New Roman" w:hAnsi="Courier New" w:cs="Courier New"/>
+          <w:sz w:val="20"/>
+          <w:szCs w:val="20"/>
+        </w:rPr>
+        <w:t>(</w:t>
+      </w:r>
+      <w:proofErr w:type="gramEnd"/>
+      <w:r>
+        <w:rPr>
+          <w:rFonts w:ascii="Courier New" w:eastAsia="Times New Roman" w:hAnsi="Courier New" w:cs="Courier New"/>
+          <w:sz w:val="20"/>
+          <w:szCs w:val="20"/>
+        </w:rPr>
+        <w:t>) { //Routing function: Set actions for incoming commands and locations</w:t>
       </w:r>
     </w:p>
     <w:p>
@@ -1309,9 +1766,19 @@
           <w:sz w:val="20"/>
           <w:szCs w:val="20"/>
         </w:rPr>
-        <w:t>http_rest_server.on</w:t>
-      </w:r>
-      <w:proofErr w:type="spellEnd"/>
+        <w:t>http_rest_</w:t>
+      </w:r>
+      <w:proofErr w:type="gramStart"/>
+      <w:r>
+        <w:rPr>
+          <w:rFonts w:ascii="Courier New" w:eastAsia="Times New Roman" w:hAnsi="Courier New" w:cs="Courier New"/>
+          <w:sz w:val="20"/>
+          <w:szCs w:val="20"/>
+        </w:rPr>
+        <w:t>server.on</w:t>
+      </w:r>
+      <w:proofErr w:type="spellEnd"/>
+      <w:proofErr w:type="gramEnd"/>
       <w:r>
         <w:rPr>
           <w:rFonts w:ascii="Courier New" w:eastAsia="Times New Roman" w:hAnsi="Courier New" w:cs="Courier New"/>
@@ -1363,9 +1830,19 @@
           <w:sz w:val="20"/>
           <w:szCs w:val="20"/>
         </w:rPr>
-        <w:t>http_rest_server.send</w:t>
-      </w:r>
-      <w:proofErr w:type="spellEnd"/>
+        <w:t>http_rest_</w:t>
+      </w:r>
+      <w:proofErr w:type="gramStart"/>
+      <w:r>
+        <w:rPr>
+          <w:rFonts w:ascii="Courier New" w:eastAsia="Times New Roman" w:hAnsi="Courier New" w:cs="Courier New"/>
+          <w:sz w:val="20"/>
+          <w:szCs w:val="20"/>
+        </w:rPr>
+        <w:t>server.send</w:t>
+      </w:r>
+      <w:proofErr w:type="spellEnd"/>
+      <w:proofErr w:type="gramEnd"/>
       <w:r>
         <w:rPr>
           <w:rFonts w:ascii="Courier New" w:eastAsia="Times New Roman" w:hAnsi="Courier New" w:cs="Courier New"/>
@@ -1408,7 +1885,25 @@
           <w:sz w:val="20"/>
           <w:szCs w:val="20"/>
         </w:rPr>
-        <w:t xml:space="preserve">            "Welcome to Minimal REST Server Example");//Welcome page</w:t>
+        <w:t xml:space="preserve">            "Welcome to Minimal REST Server Example</w:t>
+      </w:r>
+      <w:proofErr w:type="gramStart"/>
+      <w:r>
+        <w:rPr>
+          <w:rFonts w:ascii="Courier New" w:eastAsia="Times New Roman" w:hAnsi="Courier New" w:cs="Courier New"/>
+          <w:sz w:val="20"/>
+          <w:szCs w:val="20"/>
+        </w:rPr>
+        <w:t>");/</w:t>
+      </w:r>
+      <w:proofErr w:type="gramEnd"/>
+      <w:r>
+        <w:rPr>
+          <w:rFonts w:ascii="Courier New" w:eastAsia="Times New Roman" w:hAnsi="Courier New" w:cs="Courier New"/>
+          <w:sz w:val="20"/>
+          <w:szCs w:val="20"/>
+        </w:rPr>
+        <w:t>/Welcome page</w:t>
       </w:r>
     </w:p>
     <w:p>
@@ -1489,9 +1984,19 @@
           <w:sz w:val="20"/>
           <w:szCs w:val="20"/>
         </w:rPr>
-        <w:t>http_rest_server.on</w:t>
-      </w:r>
-      <w:proofErr w:type="spellEnd"/>
+        <w:t>http_rest_</w:t>
+      </w:r>
+      <w:proofErr w:type="gramStart"/>
+      <w:r>
+        <w:rPr>
+          <w:rFonts w:ascii="Courier New" w:eastAsia="Times New Roman" w:hAnsi="Courier New" w:cs="Courier New"/>
+          <w:sz w:val="20"/>
+          <w:szCs w:val="20"/>
+        </w:rPr>
+        <w:t>server.on</w:t>
+      </w:r>
+      <w:proofErr w:type="spellEnd"/>
+      <w:proofErr w:type="gramEnd"/>
       <w:r>
         <w:rPr>
           <w:rFonts w:ascii="Courier New" w:eastAsia="Times New Roman" w:hAnsi="Courier New" w:cs="Courier New"/>
@@ -1561,9 +2066,19 @@
           <w:sz w:val="20"/>
           <w:szCs w:val="20"/>
         </w:rPr>
-        <w:t>http_rest_server.on</w:t>
-      </w:r>
-      <w:proofErr w:type="spellEnd"/>
+        <w:t>http_rest_</w:t>
+      </w:r>
+      <w:proofErr w:type="gramStart"/>
+      <w:r>
+        <w:rPr>
+          <w:rFonts w:ascii="Courier New" w:eastAsia="Times New Roman" w:hAnsi="Courier New" w:cs="Courier New"/>
+          <w:sz w:val="20"/>
+          <w:szCs w:val="20"/>
+        </w:rPr>
+        <w:t>server.on</w:t>
+      </w:r>
+      <w:proofErr w:type="spellEnd"/>
+      <w:proofErr w:type="gramEnd"/>
       <w:r>
         <w:rPr>
           <w:rFonts w:ascii="Courier New" w:eastAsia="Times New Roman" w:hAnsi="Courier New" w:cs="Courier New"/>
@@ -1633,9 +2148,19 @@
           <w:sz w:val="20"/>
           <w:szCs w:val="20"/>
         </w:rPr>
-        <w:t>http_rest_server.on</w:t>
-      </w:r>
-      <w:proofErr w:type="spellEnd"/>
+        <w:t>http_rest_</w:t>
+      </w:r>
+      <w:proofErr w:type="gramStart"/>
+      <w:r>
+        <w:rPr>
+          <w:rFonts w:ascii="Courier New" w:eastAsia="Times New Roman" w:hAnsi="Courier New" w:cs="Courier New"/>
+          <w:sz w:val="20"/>
+          <w:szCs w:val="20"/>
+        </w:rPr>
+        <w:t>server.on</w:t>
+      </w:r>
+      <w:proofErr w:type="spellEnd"/>
+      <w:proofErr w:type="gramEnd"/>
       <w:r>
         <w:rPr>
           <w:rFonts w:ascii="Courier New" w:eastAsia="Times New Roman" w:hAnsi="Courier New" w:cs="Courier New"/>
@@ -1734,7 +2259,25 @@
           <w:sz w:val="24"/>
           <w:szCs w:val="24"/>
         </w:rPr>
-        <w:t>dling a request, it is in charge of interpreting the incoming body of the request</w:t>
+        <w:t xml:space="preserve">dling a request, it </w:t>
+      </w:r>
+      <w:proofErr w:type="gramStart"/>
+      <w:r>
+        <w:rPr>
+          <w:rFonts w:ascii="Times New Roman" w:eastAsia="Times New Roman" w:hAnsi="Times New Roman" w:cs="Times New Roman"/>
+          <w:sz w:val="24"/>
+          <w:szCs w:val="24"/>
+        </w:rPr>
+        <w:t>is in charge of</w:t>
+      </w:r>
+      <w:proofErr w:type="gramEnd"/>
+      <w:r>
+        <w:rPr>
+          <w:rFonts w:ascii="Times New Roman" w:eastAsia="Times New Roman" w:hAnsi="Times New Roman" w:cs="Times New Roman"/>
+          <w:sz w:val="24"/>
+          <w:szCs w:val="24"/>
+        </w:rPr>
+        <w:t xml:space="preserve"> interpreting the incoming body of the request</w:t>
       </w:r>
       <w:r>
         <w:rPr>
@@ -1795,16 +2338,34 @@
           <w:sz w:val="20"/>
           <w:szCs w:val="20"/>
         </w:rPr>
-        <w:t>get_pump_on</w:t>
-      </w:r>
-      <w:proofErr w:type="spellEnd"/>
-      <w:r>
-        <w:rPr>
-          <w:rFonts w:ascii="Courier New" w:eastAsia="Times New Roman" w:hAnsi="Courier New" w:cs="Courier New"/>
-          <w:sz w:val="20"/>
-          <w:szCs w:val="20"/>
-        </w:rPr>
-        <w:t>(){//GET /pump/on action</w:t>
+        <w:t>get_pump_</w:t>
+      </w:r>
+      <w:proofErr w:type="gramStart"/>
+      <w:r>
+        <w:rPr>
+          <w:rFonts w:ascii="Courier New" w:eastAsia="Times New Roman" w:hAnsi="Courier New" w:cs="Courier New"/>
+          <w:sz w:val="20"/>
+          <w:szCs w:val="20"/>
+        </w:rPr>
+        <w:t>on</w:t>
+      </w:r>
+      <w:proofErr w:type="spellEnd"/>
+      <w:r>
+        <w:rPr>
+          <w:rFonts w:ascii="Courier New" w:eastAsia="Times New Roman" w:hAnsi="Courier New" w:cs="Courier New"/>
+          <w:sz w:val="20"/>
+          <w:szCs w:val="20"/>
+        </w:rPr>
+        <w:t>(</w:t>
+      </w:r>
+      <w:proofErr w:type="gramEnd"/>
+      <w:r>
+        <w:rPr>
+          <w:rFonts w:ascii="Courier New" w:eastAsia="Times New Roman" w:hAnsi="Courier New" w:cs="Courier New"/>
+          <w:sz w:val="20"/>
+          <w:szCs w:val="20"/>
+        </w:rPr>
+        <w:t>){//GET /pump/on action</w:t>
       </w:r>
     </w:p>
     <w:p>
@@ -1849,9 +2410,19 @@
           <w:sz w:val="20"/>
           <w:szCs w:val="20"/>
         </w:rPr>
-        <w:t>pump_resource.status</w:t>
-      </w:r>
-      <w:proofErr w:type="spellEnd"/>
+        <w:t>pump_</w:t>
+      </w:r>
+      <w:proofErr w:type="gramStart"/>
+      <w:r>
+        <w:rPr>
+          <w:rFonts w:ascii="Courier New" w:eastAsia="Times New Roman" w:hAnsi="Courier New" w:cs="Courier New"/>
+          <w:sz w:val="20"/>
+          <w:szCs w:val="20"/>
+        </w:rPr>
+        <w:t>resource.status</w:t>
+      </w:r>
+      <w:proofErr w:type="spellEnd"/>
+      <w:proofErr w:type="gramEnd"/>
       <w:r>
         <w:rPr>
           <w:rFonts w:ascii="Courier New" w:eastAsia="Times New Roman" w:hAnsi="Courier New" w:cs="Courier New"/>
@@ -1897,6 +2468,7 @@
         <w:t xml:space="preserve">   </w:t>
       </w:r>
       <w:proofErr w:type="spellStart"/>
+      <w:proofErr w:type="gramStart"/>
       <w:r>
         <w:rPr>
           <w:rFonts w:ascii="Courier New" w:eastAsia="Times New Roman" w:hAnsi="Courier New" w:cs="Courier New"/>
@@ -1915,6 +2487,7 @@
         <w:t>(</w:t>
       </w:r>
       <w:proofErr w:type="spellStart"/>
+      <w:proofErr w:type="gramEnd"/>
       <w:r>
         <w:rPr>
           <w:rFonts w:ascii="Courier New" w:eastAsia="Times New Roman" w:hAnsi="Courier New" w:cs="Courier New"/>
@@ -2023,6 +2596,7 @@
         <w:t xml:space="preserve">   </w:t>
       </w:r>
       <w:proofErr w:type="spellStart"/>
+      <w:proofErr w:type="gramStart"/>
       <w:r>
         <w:rPr>
           <w:rFonts w:ascii="Courier New" w:eastAsia="Times New Roman" w:hAnsi="Courier New" w:cs="Courier New"/>
@@ -2038,7 +2612,16 @@
           <w:sz w:val="20"/>
           <w:szCs w:val="20"/>
         </w:rPr>
-        <w:t xml:space="preserve">  doc(capacity);</w:t>
+        <w:t xml:space="preserve">  doc</w:t>
+      </w:r>
+      <w:proofErr w:type="gramEnd"/>
+      <w:r>
+        <w:rPr>
+          <w:rFonts w:ascii="Courier New" w:eastAsia="Times New Roman" w:hAnsi="Courier New" w:cs="Courier New"/>
+          <w:sz w:val="20"/>
+          <w:szCs w:val="20"/>
+        </w:rPr>
+        <w:t>(capacity);</w:t>
       </w:r>
     </w:p>
     <w:p>
@@ -2074,8 +2657,18 @@
           <w:sz w:val="20"/>
           <w:szCs w:val="20"/>
         </w:rPr>
-        <w:t xml:space="preserve">   doc["id"] = pump_resource.id;</w:t>
-      </w:r>
+        <w:t xml:space="preserve">   doc["id"] = </w:t>
+      </w:r>
+      <w:proofErr w:type="gramStart"/>
+      <w:r>
+        <w:rPr>
+          <w:rFonts w:ascii="Courier New" w:eastAsia="Times New Roman" w:hAnsi="Courier New" w:cs="Courier New"/>
+          <w:sz w:val="20"/>
+          <w:szCs w:val="20"/>
+        </w:rPr>
+        <w:t>pump_resource.id;</w:t>
+      </w:r>
+      <w:proofErr w:type="gramEnd"/>
     </w:p>
     <w:p>
       <w:pPr>
@@ -2119,9 +2712,19 @@
           <w:sz w:val="20"/>
           <w:szCs w:val="20"/>
         </w:rPr>
-        <w:t>pump_resource.port</w:t>
-      </w:r>
-      <w:proofErr w:type="spellEnd"/>
+        <w:t>pump_</w:t>
+      </w:r>
+      <w:proofErr w:type="gramStart"/>
+      <w:r>
+        <w:rPr>
+          <w:rFonts w:ascii="Courier New" w:eastAsia="Times New Roman" w:hAnsi="Courier New" w:cs="Courier New"/>
+          <w:sz w:val="20"/>
+          <w:szCs w:val="20"/>
+        </w:rPr>
+        <w:t>resource.port</w:t>
+      </w:r>
+      <w:proofErr w:type="spellEnd"/>
+      <w:proofErr w:type="gramEnd"/>
       <w:r>
         <w:rPr>
           <w:rFonts w:ascii="Courier New" w:eastAsia="Times New Roman" w:hAnsi="Courier New" w:cs="Courier New"/>
@@ -2173,9 +2776,19 @@
           <w:sz w:val="20"/>
           <w:szCs w:val="20"/>
         </w:rPr>
-        <w:t>pump_resource.status</w:t>
-      </w:r>
-      <w:proofErr w:type="spellEnd"/>
+        <w:t>pump_</w:t>
+      </w:r>
+      <w:proofErr w:type="gramStart"/>
+      <w:r>
+        <w:rPr>
+          <w:rFonts w:ascii="Courier New" w:eastAsia="Times New Roman" w:hAnsi="Courier New" w:cs="Courier New"/>
+          <w:sz w:val="20"/>
+          <w:szCs w:val="20"/>
+        </w:rPr>
+        <w:t>resource.status</w:t>
+      </w:r>
+      <w:proofErr w:type="spellEnd"/>
+      <w:proofErr w:type="gramEnd"/>
       <w:r>
         <w:rPr>
           <w:rFonts w:ascii="Courier New" w:eastAsia="Times New Roman" w:hAnsi="Courier New" w:cs="Courier New"/>
@@ -2221,6 +2834,7 @@
         <w:t xml:space="preserve">   String </w:t>
       </w:r>
       <w:proofErr w:type="spellStart"/>
+      <w:proofErr w:type="gramStart"/>
       <w:r>
         <w:rPr>
           <w:rFonts w:ascii="Courier New" w:eastAsia="Times New Roman" w:hAnsi="Courier New" w:cs="Courier New"/>
@@ -2238,6 +2852,7 @@
         </w:rPr>
         <w:t>;</w:t>
       </w:r>
+      <w:proofErr w:type="gramEnd"/>
     </w:p>
     <w:p>
       <w:pPr>
@@ -2275,6 +2890,7 @@
         <w:t xml:space="preserve">   </w:t>
       </w:r>
       <w:proofErr w:type="spellStart"/>
+      <w:proofErr w:type="gramStart"/>
       <w:r>
         <w:rPr>
           <w:rFonts w:ascii="Courier New" w:eastAsia="Times New Roman" w:hAnsi="Courier New" w:cs="Courier New"/>
@@ -2290,7 +2906,16 @@
           <w:sz w:val="20"/>
           <w:szCs w:val="20"/>
         </w:rPr>
-        <w:t xml:space="preserve">(doc, </w:t>
+        <w:t>(</w:t>
+      </w:r>
+      <w:proofErr w:type="gramEnd"/>
+      <w:r>
+        <w:rPr>
+          <w:rFonts w:ascii="Courier New" w:eastAsia="Times New Roman" w:hAnsi="Courier New" w:cs="Courier New"/>
+          <w:sz w:val="20"/>
+          <w:szCs w:val="20"/>
+        </w:rPr>
+        <w:t xml:space="preserve">doc, </w:t>
       </w:r>
       <w:proofErr w:type="spellStart"/>
       <w:r>
@@ -2353,9 +2978,19 @@
           <w:sz w:val="20"/>
           <w:szCs w:val="20"/>
         </w:rPr>
-        <w:t>http_rest_server.send</w:t>
-      </w:r>
-      <w:proofErr w:type="spellEnd"/>
+        <w:t>http_rest_</w:t>
+      </w:r>
+      <w:proofErr w:type="gramStart"/>
+      <w:r>
+        <w:rPr>
+          <w:rFonts w:ascii="Courier New" w:eastAsia="Times New Roman" w:hAnsi="Courier New" w:cs="Courier New"/>
+          <w:sz w:val="20"/>
+          <w:szCs w:val="20"/>
+        </w:rPr>
+        <w:t>server.send</w:t>
+      </w:r>
+      <w:proofErr w:type="spellEnd"/>
+      <w:proofErr w:type="gramEnd"/>
       <w:r>
         <w:rPr>
           <w:rFonts w:ascii="Courier New" w:eastAsia="Times New Roman" w:hAnsi="Courier New" w:cs="Courier New"/>
@@ -2428,12 +3063,23 @@
           <w:szCs w:val="24"/>
         </w:rPr>
       </w:pPr>
-      <w:r>
-        <w:rPr>
-          <w:rFonts w:ascii="Times New Roman" w:eastAsia="Times New Roman" w:hAnsi="Times New Roman" w:cs="Times New Roman"/>
-          <w:sz w:val="24"/>
-          <w:szCs w:val="24"/>
-        </w:rPr>
+    </w:p>
+    <w:p>
+      <w:pPr>
+        <w:spacing w:before="100" w:beforeAutospacing="1" w:after="100" w:afterAutospacing="1" w:line="240" w:lineRule="auto"/>
+        <w:rPr>
+          <w:rFonts w:ascii="Times New Roman" w:eastAsia="Times New Roman" w:hAnsi="Times New Roman" w:cs="Times New Roman"/>
+          <w:sz w:val="24"/>
+          <w:szCs w:val="24"/>
+        </w:rPr>
+      </w:pPr>
+      <w:r>
+        <w:rPr>
+          <w:rFonts w:ascii="Times New Roman" w:eastAsia="Times New Roman" w:hAnsi="Times New Roman" w:cs="Times New Roman"/>
+          <w:sz w:val="24"/>
+          <w:szCs w:val="24"/>
+        </w:rPr>
+        <w:lastRenderedPageBreak/>
         <w:t>The JSON document is populated using information from a struct "database".</w:t>
       </w:r>
     </w:p>
@@ -2470,8 +3116,25 @@
           <w:sz w:val="20"/>
           <w:szCs w:val="20"/>
         </w:rPr>
-        <w:lastRenderedPageBreak/>
-        <w:t>struct Pump { //Resource "database"</w:t>
+        <w:t xml:space="preserve">struct Pump </w:t>
+      </w:r>
+      <w:proofErr w:type="gramStart"/>
+      <w:r>
+        <w:rPr>
+          <w:rFonts w:ascii="Courier New" w:eastAsia="Times New Roman" w:hAnsi="Courier New" w:cs="Courier New"/>
+          <w:sz w:val="20"/>
+          <w:szCs w:val="20"/>
+        </w:rPr>
+        <w:t>{ /</w:t>
+      </w:r>
+      <w:proofErr w:type="gramEnd"/>
+      <w:r>
+        <w:rPr>
+          <w:rFonts w:ascii="Courier New" w:eastAsia="Times New Roman" w:hAnsi="Courier New" w:cs="Courier New"/>
+          <w:sz w:val="20"/>
+          <w:szCs w:val="20"/>
+        </w:rPr>
+        <w:t>/Resource "database"</w:t>
       </w:r>
     </w:p>
     <w:p>
@@ -2507,8 +3170,18 @@
           <w:sz w:val="20"/>
           <w:szCs w:val="20"/>
         </w:rPr>
-        <w:t xml:space="preserve">    byte id;</w:t>
-      </w:r>
+        <w:t xml:space="preserve">    byte </w:t>
+      </w:r>
+      <w:proofErr w:type="gramStart"/>
+      <w:r>
+        <w:rPr>
+          <w:rFonts w:ascii="Courier New" w:eastAsia="Times New Roman" w:hAnsi="Courier New" w:cs="Courier New"/>
+          <w:sz w:val="20"/>
+          <w:szCs w:val="20"/>
+        </w:rPr>
+        <w:t>id;</w:t>
+      </w:r>
+      <w:proofErr w:type="gramEnd"/>
     </w:p>
     <w:p>
       <w:pPr>
@@ -2543,8 +3216,18 @@
           <w:sz w:val="20"/>
           <w:szCs w:val="20"/>
         </w:rPr>
-        <w:t xml:space="preserve">    byte port;</w:t>
-      </w:r>
+        <w:t xml:space="preserve">    byte </w:t>
+      </w:r>
+      <w:proofErr w:type="gramStart"/>
+      <w:r>
+        <w:rPr>
+          <w:rFonts w:ascii="Courier New" w:eastAsia="Times New Roman" w:hAnsi="Courier New" w:cs="Courier New"/>
+          <w:sz w:val="20"/>
+          <w:szCs w:val="20"/>
+        </w:rPr>
+        <w:t>port;</w:t>
+      </w:r>
+      <w:proofErr w:type="gramEnd"/>
     </w:p>
     <w:p>
       <w:pPr>
@@ -2579,8 +3262,18 @@
           <w:sz w:val="20"/>
           <w:szCs w:val="20"/>
         </w:rPr>
-        <w:t xml:space="preserve">    byte status;</w:t>
-      </w:r>
+        <w:t xml:space="preserve">    byte </w:t>
+      </w:r>
+      <w:proofErr w:type="gramStart"/>
+      <w:r>
+        <w:rPr>
+          <w:rFonts w:ascii="Courier New" w:eastAsia="Times New Roman" w:hAnsi="Courier New" w:cs="Courier New"/>
+          <w:sz w:val="20"/>
+          <w:szCs w:val="20"/>
+        </w:rPr>
+        <w:t>status;</w:t>
+      </w:r>
+      <w:proofErr w:type="gramEnd"/>
     </w:p>
     <w:p>
       <w:pPr>
@@ -2624,7 +3317,16 @@
           <w:sz w:val="20"/>
           <w:szCs w:val="20"/>
         </w:rPr>
-        <w:t>pump_resource</w:t>
+        <w:t>pump_</w:t>
+      </w:r>
+      <w:proofErr w:type="gramStart"/>
+      <w:r>
+        <w:rPr>
+          <w:rFonts w:ascii="Courier New" w:eastAsia="Times New Roman" w:hAnsi="Courier New" w:cs="Courier New"/>
+          <w:sz w:val="20"/>
+          <w:szCs w:val="20"/>
+        </w:rPr>
+        <w:t>resource</w:t>
       </w:r>
       <w:proofErr w:type="spellEnd"/>
       <w:r>
@@ -2635,6 +3337,7 @@
         </w:rPr>
         <w:t>;</w:t>
       </w:r>
+      <w:proofErr w:type="gramEnd"/>
     </w:p>
     <w:p>
       <w:pPr>
@@ -2705,7 +3408,25 @@
           <w:sz w:val="20"/>
           <w:szCs w:val="20"/>
         </w:rPr>
-        <w:t>void setup() {</w:t>
+        <w:t xml:space="preserve">void </w:t>
+      </w:r>
+      <w:proofErr w:type="gramStart"/>
+      <w:r>
+        <w:rPr>
+          <w:rFonts w:ascii="Courier New" w:eastAsia="Times New Roman" w:hAnsi="Courier New" w:cs="Courier New"/>
+          <w:sz w:val="20"/>
+          <w:szCs w:val="20"/>
+        </w:rPr>
+        <w:t>setup(</w:t>
+      </w:r>
+      <w:proofErr w:type="gramEnd"/>
+      <w:r>
+        <w:rPr>
+          <w:rFonts w:ascii="Courier New" w:eastAsia="Times New Roman" w:hAnsi="Courier New" w:cs="Courier New"/>
+          <w:sz w:val="20"/>
+          <w:szCs w:val="20"/>
+        </w:rPr>
+        <w:t>) {</w:t>
       </w:r>
     </w:p>
     <w:p>
@@ -2759,8 +3480,18 @@
           <w:sz w:val="20"/>
           <w:szCs w:val="20"/>
         </w:rPr>
-        <w:t>(115200);</w:t>
-      </w:r>
+        <w:t>(115200</w:t>
+      </w:r>
+      <w:proofErr w:type="gramStart"/>
+      <w:r>
+        <w:rPr>
+          <w:rFonts w:ascii="Courier New" w:eastAsia="Times New Roman" w:hAnsi="Courier New" w:cs="Courier New"/>
+          <w:sz w:val="20"/>
+          <w:szCs w:val="20"/>
+        </w:rPr>
+        <w:t>);</w:t>
+      </w:r>
+      <w:proofErr w:type="gramEnd"/>
     </w:p>
     <w:p>
       <w:pPr>
@@ -2832,16 +3563,34 @@
           <w:sz w:val="20"/>
           <w:szCs w:val="20"/>
         </w:rPr>
-        <w:t>init_pump_resource</w:t>
-      </w:r>
-      <w:proofErr w:type="spellEnd"/>
-      <w:r>
-        <w:rPr>
-          <w:rFonts w:ascii="Courier New" w:eastAsia="Times New Roman" w:hAnsi="Courier New" w:cs="Courier New"/>
-          <w:sz w:val="20"/>
-          <w:szCs w:val="20"/>
-        </w:rPr>
-        <w:t>();</w:t>
+        <w:t>init_pump_</w:t>
+      </w:r>
+      <w:proofErr w:type="gramStart"/>
+      <w:r>
+        <w:rPr>
+          <w:rFonts w:ascii="Courier New" w:eastAsia="Times New Roman" w:hAnsi="Courier New" w:cs="Courier New"/>
+          <w:sz w:val="20"/>
+          <w:szCs w:val="20"/>
+        </w:rPr>
+        <w:t>resource</w:t>
+      </w:r>
+      <w:proofErr w:type="spellEnd"/>
+      <w:r>
+        <w:rPr>
+          <w:rFonts w:ascii="Courier New" w:eastAsia="Times New Roman" w:hAnsi="Courier New" w:cs="Courier New"/>
+          <w:sz w:val="20"/>
+          <w:szCs w:val="20"/>
+        </w:rPr>
+        <w:t>(</w:t>
+      </w:r>
+      <w:proofErr w:type="gramEnd"/>
+      <w:r>
+        <w:rPr>
+          <w:rFonts w:ascii="Courier New" w:eastAsia="Times New Roman" w:hAnsi="Courier New" w:cs="Courier New"/>
+          <w:sz w:val="20"/>
+          <w:szCs w:val="20"/>
+        </w:rPr>
+        <w:t>);</w:t>
       </w:r>
     </w:p>
     <w:p>
@@ -2922,16 +3671,34 @@
           <w:sz w:val="20"/>
           <w:szCs w:val="20"/>
         </w:rPr>
-        <w:t>init_wifi</w:t>
-      </w:r>
-      <w:proofErr w:type="spellEnd"/>
-      <w:r>
-        <w:rPr>
-          <w:rFonts w:ascii="Courier New" w:eastAsia="Times New Roman" w:hAnsi="Courier New" w:cs="Courier New"/>
-          <w:sz w:val="20"/>
-          <w:szCs w:val="20"/>
-        </w:rPr>
-        <w:t xml:space="preserve">() == WL_CONNECTED) { //Connect to </w:t>
+        <w:t>init_</w:t>
+      </w:r>
+      <w:proofErr w:type="gramStart"/>
+      <w:r>
+        <w:rPr>
+          <w:rFonts w:ascii="Courier New" w:eastAsia="Times New Roman" w:hAnsi="Courier New" w:cs="Courier New"/>
+          <w:sz w:val="20"/>
+          <w:szCs w:val="20"/>
+        </w:rPr>
+        <w:t>wifi</w:t>
+      </w:r>
+      <w:proofErr w:type="spellEnd"/>
+      <w:r>
+        <w:rPr>
+          <w:rFonts w:ascii="Courier New" w:eastAsia="Times New Roman" w:hAnsi="Courier New" w:cs="Courier New"/>
+          <w:sz w:val="20"/>
+          <w:szCs w:val="20"/>
+        </w:rPr>
+        <w:t>(</w:t>
+      </w:r>
+      <w:proofErr w:type="gramEnd"/>
+      <w:r>
+        <w:rPr>
+          <w:rFonts w:ascii="Courier New" w:eastAsia="Times New Roman" w:hAnsi="Courier New" w:cs="Courier New"/>
+          <w:sz w:val="20"/>
+          <w:szCs w:val="20"/>
+        </w:rPr>
+        <w:t xml:space="preserve">) == WL_CONNECTED) { //Connect to </w:t>
       </w:r>
       <w:proofErr w:type="spellStart"/>
       <w:r>
@@ -2995,8 +3762,18 @@
           <w:sz w:val="20"/>
           <w:szCs w:val="20"/>
         </w:rPr>
-        <w:t>("Connected to ");</w:t>
-      </w:r>
+        <w:t>("Connected to "</w:t>
+      </w:r>
+      <w:proofErr w:type="gramStart"/>
+      <w:r>
+        <w:rPr>
+          <w:rFonts w:ascii="Courier New" w:eastAsia="Times New Roman" w:hAnsi="Courier New" w:cs="Courier New"/>
+          <w:sz w:val="20"/>
+          <w:szCs w:val="20"/>
+        </w:rPr>
+        <w:t>);</w:t>
+      </w:r>
+      <w:proofErr w:type="gramEnd"/>
     </w:p>
     <w:p>
       <w:pPr>
@@ -3061,6 +3838,7 @@
         <w:t>wifi_ssid</w:t>
       </w:r>
       <w:proofErr w:type="spellEnd"/>
+      <w:proofErr w:type="gramStart"/>
       <w:r>
         <w:rPr>
           <w:rFonts w:ascii="Courier New" w:eastAsia="Times New Roman" w:hAnsi="Courier New" w:cs="Courier New"/>
@@ -3069,6 +3847,7 @@
         </w:rPr>
         <w:t>);</w:t>
       </w:r>
+      <w:proofErr w:type="gramEnd"/>
     </w:p>
     <w:p>
       <w:pPr>
@@ -3121,8 +3900,18 @@
           <w:sz w:val="20"/>
           <w:szCs w:val="20"/>
         </w:rPr>
-        <w:t>("--- IP: ");</w:t>
-      </w:r>
+        <w:t>("--- IP: "</w:t>
+      </w:r>
+      <w:proofErr w:type="gramStart"/>
+      <w:r>
+        <w:rPr>
+          <w:rFonts w:ascii="Courier New" w:eastAsia="Times New Roman" w:hAnsi="Courier New" w:cs="Courier New"/>
+          <w:sz w:val="20"/>
+          <w:szCs w:val="20"/>
+        </w:rPr>
+        <w:t>);</w:t>
+      </w:r>
+      <w:proofErr w:type="gramEnd"/>
     </w:p>
     <w:p>
       <w:pPr>
@@ -3193,8 +3982,18 @@
           <w:sz w:val="20"/>
           <w:szCs w:val="20"/>
         </w:rPr>
-        <w:t>());</w:t>
-      </w:r>
+        <w:t>()</w:t>
+      </w:r>
+      <w:proofErr w:type="gramStart"/>
+      <w:r>
+        <w:rPr>
+          <w:rFonts w:ascii="Courier New" w:eastAsia="Times New Roman" w:hAnsi="Courier New" w:cs="Courier New"/>
+          <w:sz w:val="20"/>
+          <w:szCs w:val="20"/>
+        </w:rPr>
+        <w:t>);</w:t>
+      </w:r>
+      <w:proofErr w:type="gramEnd"/>
     </w:p>
     <w:p>
       <w:pPr>
@@ -3319,8 +4118,18 @@
           <w:sz w:val="20"/>
           <w:szCs w:val="20"/>
         </w:rPr>
-        <w:t>("Error connecting to: ");</w:t>
-      </w:r>
+        <w:t>("Error connecting to: "</w:t>
+      </w:r>
+      <w:proofErr w:type="gramStart"/>
+      <w:r>
+        <w:rPr>
+          <w:rFonts w:ascii="Courier New" w:eastAsia="Times New Roman" w:hAnsi="Courier New" w:cs="Courier New"/>
+          <w:sz w:val="20"/>
+          <w:szCs w:val="20"/>
+        </w:rPr>
+        <w:t>);</w:t>
+      </w:r>
+      <w:proofErr w:type="gramEnd"/>
     </w:p>
     <w:p>
       <w:pPr>
@@ -3385,6 +4194,7 @@
         <w:t>wifi_ssid</w:t>
       </w:r>
       <w:proofErr w:type="spellEnd"/>
+      <w:proofErr w:type="gramStart"/>
       <w:r>
         <w:rPr>
           <w:rFonts w:ascii="Courier New" w:eastAsia="Times New Roman" w:hAnsi="Courier New" w:cs="Courier New"/>
@@ -3393,6 +4203,7 @@
         </w:rPr>
         <w:t>);</w:t>
       </w:r>
+      <w:proofErr w:type="gramEnd"/>
     </w:p>
     <w:p>
       <w:pPr>
@@ -3500,16 +4311,34 @@
           <w:sz w:val="20"/>
           <w:szCs w:val="20"/>
         </w:rPr>
-        <w:t>config_rest_server_routing</w:t>
-      </w:r>
-      <w:proofErr w:type="spellEnd"/>
-      <w:r>
-        <w:rPr>
-          <w:rFonts w:ascii="Courier New" w:eastAsia="Times New Roman" w:hAnsi="Courier New" w:cs="Courier New"/>
-          <w:sz w:val="20"/>
-          <w:szCs w:val="20"/>
-        </w:rPr>
-        <w:t>(); //Configure routing</w:t>
+        <w:t>config_rest_server_</w:t>
+      </w:r>
+      <w:proofErr w:type="gramStart"/>
+      <w:r>
+        <w:rPr>
+          <w:rFonts w:ascii="Courier New" w:eastAsia="Times New Roman" w:hAnsi="Courier New" w:cs="Courier New"/>
+          <w:sz w:val="20"/>
+          <w:szCs w:val="20"/>
+        </w:rPr>
+        <w:t>routing</w:t>
+      </w:r>
+      <w:proofErr w:type="spellEnd"/>
+      <w:r>
+        <w:rPr>
+          <w:rFonts w:ascii="Courier New" w:eastAsia="Times New Roman" w:hAnsi="Courier New" w:cs="Courier New"/>
+          <w:sz w:val="20"/>
+          <w:szCs w:val="20"/>
+        </w:rPr>
+        <w:t>(</w:t>
+      </w:r>
+      <w:proofErr w:type="gramEnd"/>
+      <w:r>
+        <w:rPr>
+          <w:rFonts w:ascii="Courier New" w:eastAsia="Times New Roman" w:hAnsi="Courier New" w:cs="Courier New"/>
+          <w:sz w:val="20"/>
+          <w:szCs w:val="20"/>
+        </w:rPr>
+        <w:t>); //Configure routing</w:t>
       </w:r>
     </w:p>
     <w:p>
@@ -3582,9 +4411,19 @@
           <w:sz w:val="20"/>
           <w:szCs w:val="20"/>
         </w:rPr>
-        <w:t>http_rest_server.begin</w:t>
-      </w:r>
-      <w:proofErr w:type="spellEnd"/>
+        <w:t>http_rest_</w:t>
+      </w:r>
+      <w:proofErr w:type="gramStart"/>
+      <w:r>
+        <w:rPr>
+          <w:rFonts w:ascii="Courier New" w:eastAsia="Times New Roman" w:hAnsi="Courier New" w:cs="Courier New"/>
+          <w:sz w:val="20"/>
+          <w:szCs w:val="20"/>
+        </w:rPr>
+        <w:t>server.begin</w:t>
+      </w:r>
+      <w:proofErr w:type="spellEnd"/>
+      <w:proofErr w:type="gramEnd"/>
       <w:r>
         <w:rPr>
           <w:rFonts w:ascii="Courier New" w:eastAsia="Times New Roman" w:hAnsi="Courier New" w:cs="Courier New"/>
@@ -3681,8 +4520,18 @@
           <w:sz w:val="20"/>
           <w:szCs w:val="20"/>
         </w:rPr>
-        <w:t>("HTTP REST Server Started");</w:t>
-      </w:r>
+        <w:t>("HTTP REST Server Started"</w:t>
+      </w:r>
+      <w:proofErr w:type="gramStart"/>
+      <w:r>
+        <w:rPr>
+          <w:rFonts w:ascii="Courier New" w:eastAsia="Times New Roman" w:hAnsi="Courier New" w:cs="Courier New"/>
+          <w:sz w:val="20"/>
+          <w:szCs w:val="20"/>
+        </w:rPr>
+        <w:t>);</w:t>
+      </w:r>
+      <w:proofErr w:type="gramEnd"/>
     </w:p>
     <w:p>
       <w:pPr>
@@ -3781,7 +4630,25 @@
           <w:sz w:val="20"/>
           <w:szCs w:val="20"/>
         </w:rPr>
-        <w:t>void loop() {</w:t>
+        <w:t xml:space="preserve">void </w:t>
+      </w:r>
+      <w:proofErr w:type="gramStart"/>
+      <w:r>
+        <w:rPr>
+          <w:rFonts w:ascii="Courier New" w:eastAsia="Times New Roman" w:hAnsi="Courier New" w:cs="Courier New"/>
+          <w:sz w:val="20"/>
+          <w:szCs w:val="20"/>
+        </w:rPr>
+        <w:t>loop(</w:t>
+      </w:r>
+      <w:proofErr w:type="gramEnd"/>
+      <w:r>
+        <w:rPr>
+          <w:rFonts w:ascii="Courier New" w:eastAsia="Times New Roman" w:hAnsi="Courier New" w:cs="Courier New"/>
+          <w:sz w:val="20"/>
+          <w:szCs w:val="20"/>
+        </w:rPr>
+        <w:t>) {</w:t>
       </w:r>
     </w:p>
     <w:p>
@@ -3826,9 +4693,19 @@
           <w:sz w:val="20"/>
           <w:szCs w:val="20"/>
         </w:rPr>
-        <w:t>http_rest_server.handleClient</w:t>
-      </w:r>
-      <w:proofErr w:type="spellEnd"/>
+        <w:t>http_rest_</w:t>
+      </w:r>
+      <w:proofErr w:type="gramStart"/>
+      <w:r>
+        <w:rPr>
+          <w:rFonts w:ascii="Courier New" w:eastAsia="Times New Roman" w:hAnsi="Courier New" w:cs="Courier New"/>
+          <w:sz w:val="20"/>
+          <w:szCs w:val="20"/>
+        </w:rPr>
+        <w:t>server.handleClient</w:t>
+      </w:r>
+      <w:proofErr w:type="spellEnd"/>
+      <w:proofErr w:type="gramEnd"/>
       <w:r>
         <w:rPr>
           <w:rFonts w:ascii="Courier New" w:eastAsia="Times New Roman" w:hAnsi="Courier New" w:cs="Courier New"/>
@@ -4085,6 +4962,7 @@
         <w:t xml:space="preserve">In1 and In2 in the L298N board are connected to 5V and </w:t>
       </w:r>
       <w:proofErr w:type="spellStart"/>
+      <w:proofErr w:type="gramStart"/>
       <w:r>
         <w:rPr>
           <w:rFonts w:ascii="Times New Roman" w:eastAsia="Times New Roman" w:hAnsi="Times New Roman" w:cs="Times New Roman"/>
@@ -4094,6 +4972,7 @@
         <w:t>Gnd</w:t>
       </w:r>
       <w:proofErr w:type="spellEnd"/>
+      <w:proofErr w:type="gramEnd"/>
       <w:r>
         <w:rPr>
           <w:rFonts w:ascii="Times New Roman" w:eastAsia="Times New Roman" w:hAnsi="Times New Roman" w:cs="Times New Roman"/>
@@ -4122,7 +5001,26 @@
           <w:sz w:val="24"/>
           <w:szCs w:val="24"/>
         </w:rPr>
-        <w:t>Ground pins on the ESP8266 and the L298N board are connected together and to the main power source ground.</w:t>
+        <w:lastRenderedPageBreak/>
+        <w:t xml:space="preserve">Ground pins on the ESP8266 and the L298N board are </w:t>
+      </w:r>
+      <w:proofErr w:type="gramStart"/>
+      <w:r>
+        <w:rPr>
+          <w:rFonts w:ascii="Times New Roman" w:eastAsia="Times New Roman" w:hAnsi="Times New Roman" w:cs="Times New Roman"/>
+          <w:sz w:val="24"/>
+          <w:szCs w:val="24"/>
+        </w:rPr>
+        <w:t>connected together</w:t>
+      </w:r>
+      <w:proofErr w:type="gramEnd"/>
+      <w:r>
+        <w:rPr>
+          <w:rFonts w:ascii="Times New Roman" w:eastAsia="Times New Roman" w:hAnsi="Times New Roman" w:cs="Times New Roman"/>
+          <w:sz w:val="24"/>
+          <w:szCs w:val="24"/>
+        </w:rPr>
+        <w:t xml:space="preserve"> and to the main power source ground.</w:t>
       </w:r>
     </w:p>
     <w:p>
@@ -4144,7 +5042,6 @@
           <w:sz w:val="24"/>
           <w:szCs w:val="24"/>
         </w:rPr>
-        <w:lastRenderedPageBreak/>
         <w:t>The pump terminals are connected to OUT1 and OUT2 on the L298N board.</w:t>
       </w:r>
     </w:p>

</xml_diff>